<commit_message>
June newsletter - queue time
</commit_message>
<xml_diff>
--- a/samples/AppInsights/News/2023-06-01-Whats new in Dynamics 365 Business Central telemetry - June 2023.docx
+++ b/samples/AppInsights/News/2023-06-01-Whats new in Dynamics 365 Business Central telemetry - June 2023.docx
@@ -1076,13 +1076,7 @@
         <w:rPr>
           <w:lang w:val="en-GB" w:eastAsia="en-DK"/>
         </w:rPr>
-        <w:t>added two new visuals. First one shows the new OData error dimensions 'Failure Reason' and 'Diagnostic Message'. The second one shows the User Agent set by the caller.</w:t>
-      </w:r>
-      <w:r>
-        <w:rPr>
-          <w:lang w:val="en-GB" w:eastAsia="en-DK"/>
-        </w:rPr>
-        <w:t xml:space="preserve"> </w:t>
+        <w:t xml:space="preserve">added two new visuals. First one shows the new OData error dimensions 'Failure Reason' and 'Diagnostic Message'. The second one shows the User Agent set by the caller. </w:t>
       </w:r>
       <w:r>
         <w:rPr>
@@ -1164,6 +1158,51 @@
           <w:lang w:val="en-GB" w:eastAsia="en-DK"/>
         </w:rPr>
       </w:pPr>
+      <w:r>
+        <w:rPr>
+          <w:lang w:val="en-GB" w:eastAsia="en-DK"/>
+        </w:rPr>
+        <w:t>Performance: On page 'Incoming Web Service performance', added calculations on queue time (introduced in telemetry in v22)</w:t>
+      </w:r>
+      <w:r>
+        <w:rPr>
+          <w:lang w:val="en-GB" w:eastAsia="en-DK"/>
+        </w:rPr>
+        <w:t>. Use this to a</w:t>
+      </w:r>
+      <w:proofErr w:type="spellStart"/>
+      <w:r>
+        <w:rPr>
+          <w:lang w:val="en-GB" w:eastAsia="en-DK"/>
+        </w:rPr>
+        <w:t>nalyze</w:t>
+      </w:r>
+      <w:proofErr w:type="spellEnd"/>
+      <w:r>
+        <w:rPr>
+          <w:lang w:val="en-GB" w:eastAsia="en-DK"/>
+        </w:rPr>
+        <w:t xml:space="preserve"> time spent in web service queues</w:t>
+      </w:r>
+      <w:r>
+        <w:rPr>
+          <w:lang w:val="en-GB" w:eastAsia="en-DK"/>
+        </w:rPr>
+        <w:t>.</w:t>
+      </w:r>
+    </w:p>
+    <w:p>
+      <w:pPr>
+        <w:rPr>
+          <w:lang w:val="en-GB" w:eastAsia="en-DK"/>
+        </w:rPr>
+      </w:pPr>
+      <w:r>
+        <w:rPr>
+          <w:lang w:val="en-GB" w:eastAsia="en-DK"/>
+        </w:rPr>
+        <w:t>&lt;insert screenshot&gt;</w:t>
+      </w:r>
     </w:p>
     <w:p>
       <w:pPr>
@@ -1415,6 +1454,7 @@
         <w:rPr>
           <w:lang w:val="en-GB" w:eastAsia="en-DK"/>
         </w:rPr>
+        <w:lastRenderedPageBreak/>
         <w:t>New signal/updates</w:t>
       </w:r>
     </w:p>
@@ -2187,7 +2227,6 @@
         <w:rPr>
           <w:lang w:val="en-GB" w:eastAsia="en-DK"/>
         </w:rPr>
-        <w:lastRenderedPageBreak/>
         <w:t>Tips and Tricks</w:t>
       </w:r>
     </w:p>

</xml_diff>

<commit_message>
June newsletter almost ready
</commit_message>
<xml_diff>
--- a/samples/AppInsights/News/2023-06-01-Whats new in Dynamics 365 Business Central telemetry - June 2023.docx
+++ b/samples/AppInsights/News/2023-06-01-Whats new in Dynamics 365 Business Central telemetry - June 2023.docx
@@ -102,10 +102,47 @@
       </w:r>
       <w:r>
         <w:rPr>
-          <w:highlight w:val="yellow"/>
-          <w:lang w:val="en-GB" w:eastAsia="en-DK"/>
-        </w:rPr>
-        <w:t>XXX</w:t>
+          <w:lang w:val="en-GB" w:eastAsia="en-DK"/>
+        </w:rPr>
+        <w:t xml:space="preserve">The conferences in Florida, Bangkok, and Birmingham had a lot of telemetry content and this can </w:t>
+      </w:r>
+      <w:proofErr w:type="gramStart"/>
+      <w:r>
+        <w:rPr>
+          <w:lang w:val="en-GB" w:eastAsia="en-DK"/>
+        </w:rPr>
+        <w:t>actually be</w:t>
+      </w:r>
+      <w:proofErr w:type="gramEnd"/>
+      <w:r>
+        <w:rPr>
+          <w:lang w:val="en-GB" w:eastAsia="en-DK"/>
+        </w:rPr>
+        <w:t xml:space="preserve"> seen om the usage numbers of telemetry and the Power BI apps on telemetry. We now have a combined MAU of 2400+ on the </w:t>
+      </w:r>
+      <w:r>
+        <w:rPr>
+          <w:lang w:val="en-GB" w:eastAsia="en-DK"/>
+        </w:rPr>
+        <w:t>Power BI apps</w:t>
+      </w:r>
+      <w:r>
+        <w:rPr>
+          <w:lang w:val="en-GB" w:eastAsia="en-DK"/>
+        </w:rPr>
+        <w:t xml:space="preserve">, which is more than I had hoped </w:t>
+      </w:r>
+      <w:r>
+        <w:rPr>
+          <w:lang w:val="en-GB" w:eastAsia="en-DK"/>
+        </w:rPr>
+        <w:t xml:space="preserve">when looking at the numbers </w:t>
+      </w:r>
+      <w:r>
+        <w:rPr>
+          <w:lang w:val="en-GB" w:eastAsia="en-DK"/>
+        </w:rPr>
+        <w:t>6 months ago. We can also see in our telemetry (!) for the apps that more partners have serious usage of the apps, which I interpret as them moving up the maturity model.</w:t>
       </w:r>
     </w:p>
     <w:p>
@@ -216,8 +253,40 @@
         <w:rPr>
           <w:lang w:val="en-GB" w:eastAsia="en-DK"/>
         </w:rPr>
-        <w:t>Upcoming conference sessions</w:t>
-      </w:r>
+        <w:t xml:space="preserve">Do not miss out on strategic change – use the </w:t>
+      </w:r>
+      <w:r>
+        <w:rPr>
+          <w:lang w:val="en-GB" w:eastAsia="en-DK"/>
+        </w:rPr>
+        <w:t>maturity model</w:t>
+      </w:r>
+      <w:r>
+        <w:rPr>
+          <w:lang w:val="en-GB" w:eastAsia="en-DK"/>
+        </w:rPr>
+        <w:t xml:space="preserve"> to get mo</w:t>
+      </w:r>
+      <w:r>
+        <w:rPr>
+          <w:lang w:val="en-GB" w:eastAsia="en-DK"/>
+        </w:rPr>
+        <w:t>r</w:t>
+      </w:r>
+      <w:r>
+        <w:rPr>
+          <w:lang w:val="en-GB" w:eastAsia="en-DK"/>
+        </w:rPr>
+        <w:t>e data-</w:t>
+      </w:r>
+      <w:proofErr w:type="gramStart"/>
+      <w:r>
+        <w:rPr>
+          <w:lang w:val="en-GB" w:eastAsia="en-DK"/>
+        </w:rPr>
+        <w:t>driven</w:t>
+      </w:r>
+      <w:proofErr w:type="gramEnd"/>
     </w:p>
     <w:p>
       <w:pPr>
@@ -234,31 +303,19 @@
         <w:rPr>
           <w:lang w:val="en-GB" w:eastAsia="en-DK"/>
         </w:rPr>
-        <w:t xml:space="preserve">Power BI Usage apps </w:t>
-      </w:r>
-      <w:r>
-        <w:rPr>
-          <w:lang w:val="en-GB" w:eastAsia="en-DK"/>
-        </w:rPr>
-        <w:t xml:space="preserve">– </w:t>
-      </w:r>
-      <w:r>
-        <w:rPr>
-          <w:lang w:val="en-GB" w:eastAsia="en-DK"/>
-        </w:rPr>
-        <w:t>May</w:t>
-      </w:r>
-      <w:r>
-        <w:rPr>
-          <w:lang w:val="en-GB" w:eastAsia="en-DK"/>
-        </w:rPr>
-        <w:t xml:space="preserve"> </w:t>
-      </w:r>
-      <w:r>
-        <w:rPr>
-          <w:lang w:val="en-GB" w:eastAsia="en-DK"/>
-        </w:rPr>
-        <w:t>updates</w:t>
+        <w:t xml:space="preserve">Learnings from Directions Asia, </w:t>
+      </w:r>
+      <w:r>
+        <w:rPr>
+          <w:lang w:val="en-GB" w:eastAsia="en-DK"/>
+        </w:rPr>
+        <w:t>Directions</w:t>
+      </w:r>
+      <w:r>
+        <w:rPr>
+          <w:lang w:val="en-GB" w:eastAsia="en-DK"/>
+        </w:rPr>
+        <w:t xml:space="preserve"> NA, and Days of Knowledge UK/Central.</w:t>
       </w:r>
     </w:p>
     <w:p>
@@ -276,7 +333,7 @@
         <w:rPr>
           <w:lang w:val="en-GB" w:eastAsia="en-DK"/>
         </w:rPr>
-        <w:t>New signal/updates</w:t>
+        <w:t>Cost of Telemetry (data ingestion)</w:t>
       </w:r>
     </w:p>
     <w:p>
@@ -294,7 +351,7 @@
         <w:rPr>
           <w:lang w:val="en-GB" w:eastAsia="en-DK"/>
         </w:rPr>
-        <w:t>Documentation improvements</w:t>
+        <w:t>Telemetry news in AL Home (for developers)</w:t>
       </w:r>
     </w:p>
     <w:p>
@@ -312,7 +369,103 @@
         <w:rPr>
           <w:lang w:val="en-GB" w:eastAsia="en-DK"/>
         </w:rPr>
-        <w:t>Tips and Tricks</w:t>
+        <w:t>No-code alerting on telemetry with Power BI Metrics</w:t>
+      </w:r>
+    </w:p>
+    <w:p>
+      <w:pPr>
+        <w:pStyle w:val="ListParagraph"/>
+        <w:numPr>
+          <w:ilvl w:val="0"/>
+          <w:numId w:val="13"/>
+        </w:numPr>
+        <w:rPr>
+          <w:lang w:val="en-GB" w:eastAsia="en-DK"/>
+        </w:rPr>
+      </w:pPr>
+      <w:r>
+        <w:rPr>
+          <w:lang w:val="en-GB" w:eastAsia="en-DK"/>
+        </w:rPr>
+        <w:t>Upcoming conference sessions</w:t>
+      </w:r>
+    </w:p>
+    <w:p>
+      <w:pPr>
+        <w:pStyle w:val="ListParagraph"/>
+        <w:numPr>
+          <w:ilvl w:val="0"/>
+          <w:numId w:val="13"/>
+        </w:numPr>
+        <w:rPr>
+          <w:lang w:val="en-GB" w:eastAsia="en-DK"/>
+        </w:rPr>
+      </w:pPr>
+      <w:r>
+        <w:rPr>
+          <w:lang w:val="en-GB" w:eastAsia="en-DK"/>
+        </w:rPr>
+        <w:t xml:space="preserve">Power BI Usage apps </w:t>
+      </w:r>
+      <w:r>
+        <w:rPr>
+          <w:lang w:val="en-GB" w:eastAsia="en-DK"/>
+        </w:rPr>
+        <w:t xml:space="preserve">– </w:t>
+      </w:r>
+      <w:r>
+        <w:rPr>
+          <w:lang w:val="en-GB" w:eastAsia="en-DK"/>
+        </w:rPr>
+        <w:t>June</w:t>
+      </w:r>
+      <w:r>
+        <w:rPr>
+          <w:lang w:val="en-GB" w:eastAsia="en-DK"/>
+        </w:rPr>
+        <w:t xml:space="preserve"> </w:t>
+      </w:r>
+      <w:r>
+        <w:rPr>
+          <w:lang w:val="en-GB" w:eastAsia="en-DK"/>
+        </w:rPr>
+        <w:t>updates</w:t>
+      </w:r>
+    </w:p>
+    <w:p>
+      <w:pPr>
+        <w:pStyle w:val="ListParagraph"/>
+        <w:numPr>
+          <w:ilvl w:val="0"/>
+          <w:numId w:val="13"/>
+        </w:numPr>
+        <w:rPr>
+          <w:lang w:val="en-GB" w:eastAsia="en-DK"/>
+        </w:rPr>
+      </w:pPr>
+      <w:r>
+        <w:rPr>
+          <w:lang w:val="en-GB" w:eastAsia="en-DK"/>
+        </w:rPr>
+        <w:t>New signal/updates</w:t>
+      </w:r>
+    </w:p>
+    <w:p>
+      <w:pPr>
+        <w:pStyle w:val="ListParagraph"/>
+        <w:numPr>
+          <w:ilvl w:val="0"/>
+          <w:numId w:val="13"/>
+        </w:numPr>
+        <w:rPr>
+          <w:lang w:val="en-GB" w:eastAsia="en-DK"/>
+        </w:rPr>
+      </w:pPr>
+      <w:r>
+        <w:rPr>
+          <w:lang w:val="en-GB" w:eastAsia="en-DK"/>
+        </w:rPr>
+        <w:t>New videos</w:t>
       </w:r>
     </w:p>
     <w:p>
@@ -333,25 +486,537 @@
         <w:rPr>
           <w:lang w:val="en-GB" w:eastAsia="en-DK"/>
         </w:rPr>
-        <w:t xml:space="preserve">Upcoming conference sessions </w:t>
-      </w:r>
-      <w:r>
-        <w:rPr>
-          <w:lang w:val="en-GB" w:eastAsia="en-DK"/>
-        </w:rPr>
-        <w:t xml:space="preserve">in </w:t>
-      </w:r>
-      <w:r>
-        <w:rPr>
-          <w:lang w:val="en-GB" w:eastAsia="en-DK"/>
-        </w:rPr>
-        <w:t>May</w:t>
-      </w:r>
-      <w:r>
-        <w:rPr>
-          <w:lang w:val="en-GB" w:eastAsia="en-DK"/>
-        </w:rPr>
-        <w:t xml:space="preserve"> 2023</w:t>
+        <w:t>Do not miss out on strategic change – use the maturity model to get mo</w:t>
+      </w:r>
+      <w:r>
+        <w:rPr>
+          <w:lang w:val="en-GB" w:eastAsia="en-DK"/>
+        </w:rPr>
+        <w:t>r</w:t>
+      </w:r>
+      <w:r>
+        <w:rPr>
+          <w:lang w:val="en-GB" w:eastAsia="en-DK"/>
+        </w:rPr>
+        <w:t>e data-driven</w:t>
+      </w:r>
+      <w:r>
+        <w:rPr>
+          <w:lang w:val="en-GB" w:eastAsia="en-DK"/>
+        </w:rPr>
+        <w:t>.</w:t>
+      </w:r>
+    </w:p>
+    <w:p>
+      <w:pPr>
+        <w:rPr>
+          <w:lang w:val="en-GB" w:eastAsia="en-DK"/>
+        </w:rPr>
+      </w:pPr>
+      <w:r>
+        <w:rPr>
+          <w:lang w:val="en-GB" w:eastAsia="en-DK"/>
+        </w:rPr>
+        <w:t xml:space="preserve">As I wrote in the beginning of this newsletter, we see more and more partners with a high and consistent usage of the Power BI apps. This likely means that they have started using telemetry in a more strategic way in their partner practice, not only for support, but likely also for project implementations and maybe even for pre-sale follow-up activities. These frontrunner partners are getting a strategic advantage over their peers that do not use telemetry as much, and the longer they do this, the larger the advantage they get. Can you afford to lack behind your competitors? </w:t>
+      </w:r>
+    </w:p>
+    <w:p>
+      <w:pPr>
+        <w:rPr>
+          <w:lang w:val="en-GB" w:eastAsia="en-DK"/>
+        </w:rPr>
+      </w:pPr>
+      <w:r>
+        <w:rPr>
+          <w:lang w:val="en-GB" w:eastAsia="en-DK"/>
+        </w:rPr>
+        <w:t>“But Kennie, how do we drive this change? Where do we start?”</w:t>
+      </w:r>
+    </w:p>
+    <w:p>
+      <w:pPr>
+        <w:rPr>
+          <w:lang w:val="en-GB" w:eastAsia="en-DK"/>
+        </w:rPr>
+      </w:pPr>
+      <w:r>
+        <w:rPr>
+          <w:lang w:val="en-GB" w:eastAsia="en-DK"/>
+        </w:rPr>
+        <w:t xml:space="preserve">Fortunately for you, I put together a playbook that can help you with that. It is called the Telemetry Maturity Model, and in previous newsletters, </w:t>
+      </w:r>
+      <w:proofErr w:type="gramStart"/>
+      <w:r>
+        <w:rPr>
+          <w:lang w:val="en-GB" w:eastAsia="en-DK"/>
+        </w:rPr>
+        <w:t>I</w:t>
+      </w:r>
+      <w:proofErr w:type="gramEnd"/>
+      <w:r>
+        <w:rPr>
+          <w:lang w:val="en-GB" w:eastAsia="en-DK"/>
+        </w:rPr>
+        <w:t xml:space="preserve"> dived deeper into how you can use it. </w:t>
+      </w:r>
+    </w:p>
+    <w:p>
+      <w:pPr>
+        <w:rPr>
+          <w:lang w:val="en-GB" w:eastAsia="en-DK"/>
+        </w:rPr>
+      </w:pPr>
+      <w:r>
+        <w:rPr>
+          <w:lang w:val="en-GB" w:eastAsia="en-DK"/>
+        </w:rPr>
+        <w:t xml:space="preserve">See </w:t>
+      </w:r>
+    </w:p>
+    <w:p>
+      <w:pPr>
+        <w:rPr>
+          <w:lang w:val="en-GB" w:eastAsia="en-DK"/>
+        </w:rPr>
+      </w:pPr>
+    </w:p>
+    <w:p>
+      <w:pPr>
+        <w:rPr>
+          <w:lang w:val="en-GB" w:eastAsia="en-DK"/>
+        </w:rPr>
+      </w:pPr>
+      <w:r>
+        <w:rPr>
+          <w:lang w:val="en-GB" w:eastAsia="en-DK"/>
+        </w:rPr>
+        <w:t xml:space="preserve">for more information. </w:t>
+      </w:r>
+    </w:p>
+    <w:p>
+      <w:pPr>
+        <w:rPr>
+          <w:lang w:val="en-GB" w:eastAsia="en-DK"/>
+        </w:rPr>
+      </w:pPr>
+      <w:r>
+        <w:rPr>
+          <w:lang w:val="en-GB" w:eastAsia="en-DK"/>
+        </w:rPr>
+        <w:t xml:space="preserve">You could also just download the playbook right now and get started. Get it here: </w:t>
+      </w:r>
+      <w:hyperlink r:id="rId5" w:history="1">
+        <w:r>
+          <w:rPr>
+            <w:rStyle w:val="Hyperlink"/>
+            <w:lang w:val="en-GB" w:eastAsia="en-DK"/>
+          </w:rPr>
+          <w:t>https://github.com/microsoft/BCTech/blob/master/samples/AppInsights/Presentations/README.md#:~:text=Learn%20how%20we%20u</w:t>
+        </w:r>
+        <w:r>
+          <w:rPr>
+            <w:rStyle w:val="Hyperlink"/>
+            <w:lang w:val="en-GB" w:eastAsia="en-DK"/>
+          </w:rPr>
+          <w:t>s</w:t>
+        </w:r>
+        <w:r>
+          <w:rPr>
+            <w:rStyle w:val="Hyperlink"/>
+            <w:lang w:val="en-GB" w:eastAsia="en-DK"/>
+          </w:rPr>
+          <w:t>e%20telemetry%20(we%20have%20just%20enabled%20it)%20all%20over%20your%20partner%20practice.%20This%20deck%20is%20built%20around%20the%20Telemetry%20Maturity%20Model</w:t>
+        </w:r>
+      </w:hyperlink>
+      <w:r>
+        <w:rPr>
+          <w:lang w:val="en-GB" w:eastAsia="en-DK"/>
+        </w:rPr>
+        <w:t xml:space="preserve"> </w:t>
+      </w:r>
+    </w:p>
+    <w:p>
+      <w:pPr>
+        <w:rPr>
+          <w:lang w:val="en-GB" w:eastAsia="en-DK"/>
+        </w:rPr>
+      </w:pPr>
+    </w:p>
+    <w:p>
+      <w:pPr>
+        <w:pStyle w:val="Heading1"/>
+        <w:rPr>
+          <w:lang w:val="en-GB" w:eastAsia="en-DK"/>
+        </w:rPr>
+      </w:pPr>
+      <w:r>
+        <w:rPr>
+          <w:lang w:val="en-GB" w:eastAsia="en-DK"/>
+        </w:rPr>
+        <w:t>Learnings from Directions Asia, Directions NA, and Days of Knowledge UK/Central</w:t>
+      </w:r>
+    </w:p>
+    <w:p>
+      <w:pPr>
+        <w:rPr>
+          <w:lang w:val="en-GB" w:eastAsia="en-DK"/>
+        </w:rPr>
+      </w:pPr>
+      <w:r>
+        <w:rPr>
+          <w:lang w:val="en-GB" w:eastAsia="en-DK"/>
+        </w:rPr>
+        <w:t xml:space="preserve">I had a lot of interactions with partners at the </w:t>
+      </w:r>
+      <w:r>
+        <w:rPr>
+          <w:lang w:val="en-GB" w:eastAsia="en-DK"/>
+        </w:rPr>
+        <w:t>Directions Asia, Directions NA, and Days of Knowledge UK/Central</w:t>
+      </w:r>
+      <w:r>
+        <w:rPr>
+          <w:lang w:val="en-GB" w:eastAsia="en-DK"/>
+        </w:rPr>
+        <w:t xml:space="preserve"> conferences this spring (</w:t>
+      </w:r>
+      <w:proofErr w:type="gramStart"/>
+      <w:r>
+        <w:rPr>
+          <w:lang w:val="en-GB" w:eastAsia="en-DK"/>
+        </w:rPr>
+        <w:t>actually our</w:t>
+      </w:r>
+      <w:proofErr w:type="gramEnd"/>
+      <w:r>
+        <w:rPr>
+          <w:lang w:val="en-GB" w:eastAsia="en-DK"/>
+        </w:rPr>
+        <w:t xml:space="preserve"> Telemetry Hero Krzysztof B</w:t>
+      </w:r>
+      <w:r>
+        <w:rPr>
+          <w:lang w:val="en-GB" w:eastAsia="en-DK"/>
+        </w:rPr>
+        <w:t>ialowas</w:t>
+      </w:r>
+      <w:r>
+        <w:rPr>
+          <w:lang w:val="en-GB" w:eastAsia="en-DK"/>
+        </w:rPr>
+        <w:t xml:space="preserve"> delivered the telemetry sessions and training at </w:t>
+      </w:r>
+      <w:r>
+        <w:rPr>
+          <w:lang w:val="en-GB" w:eastAsia="en-DK"/>
+        </w:rPr>
+        <w:t>Days of Knowledge UK</w:t>
+      </w:r>
+      <w:r>
+        <w:rPr>
+          <w:lang w:val="en-GB" w:eastAsia="en-DK"/>
+        </w:rPr>
+        <w:t>, but I will relay his feedback with mine here).</w:t>
+      </w:r>
+    </w:p>
+    <w:p>
+      <w:pPr>
+        <w:rPr>
+          <w:lang w:val="en-GB" w:eastAsia="en-DK"/>
+        </w:rPr>
+      </w:pPr>
+      <w:r>
+        <w:rPr>
+          <w:lang w:val="en-GB" w:eastAsia="en-DK"/>
+        </w:rPr>
+        <w:t xml:space="preserve">First, I got a LOT of questions. </w:t>
+      </w:r>
+      <w:r>
+        <w:rPr>
+          <w:lang w:val="en-GB" w:eastAsia="en-DK"/>
+        </w:rPr>
+        <w:t>The number one question that I got was “Does it work on-premises?” (</w:t>
+      </w:r>
+      <w:proofErr w:type="gramStart"/>
+      <w:r>
+        <w:rPr>
+          <w:lang w:val="en-GB" w:eastAsia="en-DK"/>
+        </w:rPr>
+        <w:t>it</w:t>
+      </w:r>
+      <w:proofErr w:type="gramEnd"/>
+      <w:r>
+        <w:rPr>
+          <w:lang w:val="en-GB" w:eastAsia="en-DK"/>
+        </w:rPr>
+        <w:t xml:space="preserve"> does). This question is now part of the telemetry FAQ on docs, where I have compiled a list of frequently asked questions. You might want to browse the FAQ, </w:t>
+      </w:r>
+      <w:r>
+        <w:rPr>
+          <w:lang w:val="en-GB" w:eastAsia="en-DK"/>
+        </w:rPr>
+        <w:t xml:space="preserve">maybe </w:t>
+      </w:r>
+      <w:r>
+        <w:rPr>
+          <w:lang w:val="en-GB" w:eastAsia="en-DK"/>
+        </w:rPr>
+        <w:t xml:space="preserve">you </w:t>
+      </w:r>
+      <w:r>
+        <w:rPr>
+          <w:lang w:val="en-GB" w:eastAsia="en-DK"/>
+        </w:rPr>
+        <w:t>will</w:t>
+      </w:r>
+      <w:r>
+        <w:rPr>
+          <w:lang w:val="en-GB" w:eastAsia="en-DK"/>
+        </w:rPr>
+        <w:t xml:space="preserve"> learn a thing or two. Go here to see the telemetry FAQ: </w:t>
+      </w:r>
+      <w:hyperlink r:id="rId6" w:history="1">
+        <w:r>
+          <w:rPr>
+            <w:rStyle w:val="Hyperlink"/>
+            <w:lang w:val="en-GB" w:eastAsia="en-DK"/>
+          </w:rPr>
+          <w:t>https://learn.microsoft.com/en-us/dynamics365/business-central/dev-itpro/administration/telemetry-faq</w:t>
+        </w:r>
+      </w:hyperlink>
+      <w:r>
+        <w:rPr>
+          <w:lang w:val="en-GB" w:eastAsia="en-DK"/>
+        </w:rPr>
+        <w:t xml:space="preserve"> </w:t>
+      </w:r>
+    </w:p>
+    <w:p>
+      <w:pPr>
+        <w:rPr>
+          <w:lang w:val="en-GB" w:eastAsia="en-DK"/>
+        </w:rPr>
+      </w:pPr>
+      <w:r>
+        <w:rPr>
+          <w:lang w:val="en-GB" w:eastAsia="en-DK"/>
+        </w:rPr>
+        <w:t xml:space="preserve">Second, I learned that 90% of participants that do use telemetry, only use it for support/troubleshooting. This means that there is a huge potential for getting much more out of telemetry than what these partners do today (and they are already paying to get the telemetry data.) </w:t>
+      </w:r>
+      <w:r>
+        <w:rPr>
+          <w:lang w:val="en-GB" w:eastAsia="en-DK"/>
+        </w:rPr>
+        <w:t>I have described a lot of non-techie usage scenarios of telemetry in docs, you might want to check them out and get inspired on new ways to use telemetry. See the scenarios here:</w:t>
+      </w:r>
+      <w:r>
+        <w:rPr>
+          <w:lang w:val="en-GB" w:eastAsia="en-DK"/>
+        </w:rPr>
+        <w:t xml:space="preserve"> </w:t>
+      </w:r>
+      <w:hyperlink r:id="rId7" w:history="1">
+        <w:r>
+          <w:rPr>
+            <w:rStyle w:val="Hyperlink"/>
+            <w:lang w:val="en-GB" w:eastAsia="en-DK"/>
+          </w:rPr>
+          <w:t>https://learn.microsoft.com/en-us/dynamics365/business-central/dev-itpro/administration/telemetry-power-bi-app#use-the-app</w:t>
+        </w:r>
+      </w:hyperlink>
+      <w:r>
+        <w:rPr>
+          <w:lang w:val="en-GB" w:eastAsia="en-DK"/>
+        </w:rPr>
+        <w:t xml:space="preserve"> </w:t>
+      </w:r>
+      <w:r>
+        <w:rPr>
+          <w:lang w:val="en-GB" w:eastAsia="en-DK"/>
+        </w:rPr>
+        <w:t xml:space="preserve"> </w:t>
+      </w:r>
+    </w:p>
+    <w:p>
+      <w:pPr>
+        <w:rPr>
+          <w:lang w:val="en-GB" w:eastAsia="en-DK"/>
+        </w:rPr>
+      </w:pPr>
+      <w:r>
+        <w:rPr>
+          <w:lang w:val="en-GB" w:eastAsia="en-DK"/>
+        </w:rPr>
+        <w:t xml:space="preserve">Third, virtually none of the participants </w:t>
+      </w:r>
+      <w:r>
+        <w:rPr>
+          <w:lang w:val="en-GB" w:eastAsia="en-DK"/>
+        </w:rPr>
+        <w:t>were</w:t>
+      </w:r>
+      <w:r>
+        <w:rPr>
+          <w:lang w:val="en-GB" w:eastAsia="en-DK"/>
+        </w:rPr>
+        <w:t xml:space="preserve"> using telemetry for preparing sales follow-up meetings with customers. I think that there is a huge potential for account managers to use telemetry to prepare sales meetings with customers, where those meetings </w:t>
+      </w:r>
+      <w:r>
+        <w:rPr>
+          <w:lang w:val="en-GB" w:eastAsia="en-DK"/>
+        </w:rPr>
+        <w:t xml:space="preserve">could </w:t>
+      </w:r>
+      <w:r>
+        <w:rPr>
+          <w:lang w:val="en-GB" w:eastAsia="en-DK"/>
+        </w:rPr>
+        <w:t xml:space="preserve">provide tons of value for the customer (and likely increase the probability of doing more consultancy business with that customer). If you work in sales (or participate </w:t>
+      </w:r>
+      <w:r>
+        <w:rPr>
+          <w:lang w:val="en-GB" w:eastAsia="en-DK"/>
+        </w:rPr>
+        <w:t>as</w:t>
+      </w:r>
+      <w:r>
+        <w:rPr>
+          <w:lang w:val="en-GB" w:eastAsia="en-DK"/>
+        </w:rPr>
+        <w:t xml:space="preserve"> a </w:t>
+      </w:r>
+      <w:proofErr w:type="gramStart"/>
+      <w:r>
+        <w:rPr>
+          <w:lang w:val="en-GB" w:eastAsia="en-DK"/>
+        </w:rPr>
+        <w:t>technical pre</w:t>
+      </w:r>
+      <w:r>
+        <w:rPr>
+          <w:lang w:val="en-GB" w:eastAsia="en-DK"/>
+        </w:rPr>
+        <w:t>-</w:t>
+      </w:r>
+      <w:r>
+        <w:rPr>
+          <w:lang w:val="en-GB" w:eastAsia="en-DK"/>
+        </w:rPr>
+        <w:t>sales</w:t>
+      </w:r>
+      <w:proofErr w:type="gramEnd"/>
+      <w:r>
+        <w:rPr>
+          <w:lang w:val="en-GB" w:eastAsia="en-DK"/>
+        </w:rPr>
+        <w:t xml:space="preserve"> role), you might want to take a look at the playbook I wrote for using telemetry to be more data-driven in your sales organization. Check out the playbook here: </w:t>
+      </w:r>
+      <w:hyperlink r:id="rId8" w:history="1">
+        <w:r>
+          <w:rPr>
+            <w:rStyle w:val="Hyperlink"/>
+            <w:lang w:val="en-GB" w:eastAsia="en-DK"/>
+          </w:rPr>
+          <w:t>https://github.com/microsoft/BCTech/tree/master/samples/AppInsights/Presentations#:~:text=Base%20follow%2Dup%20meetings%20with%20customers%20on%20data</w:t>
+        </w:r>
+      </w:hyperlink>
+      <w:r>
+        <w:rPr>
+          <w:lang w:val="en-GB" w:eastAsia="en-DK"/>
+        </w:rPr>
+        <w:t xml:space="preserve"> </w:t>
+      </w:r>
+    </w:p>
+    <w:p>
+      <w:pPr>
+        <w:rPr>
+          <w:lang w:val="en-GB" w:eastAsia="en-DK"/>
+        </w:rPr>
+      </w:pPr>
+      <w:r>
+        <w:rPr>
+          <w:lang w:val="en-GB" w:eastAsia="en-DK"/>
+        </w:rPr>
+        <w:t xml:space="preserve">Finally, I was positively surprised to hear that many partners now talk about telemetry as a useful tool that they use, not something that is “on the list of things we need to look into.” I heard many partners tell me that they are now enabling telemetry for all their customers, which warms my little telemetry heart… </w:t>
+      </w:r>
+      <w:r>
+        <w:rPr>
+          <w:rFonts w:ascii="Segoe UI Emoji" w:eastAsia="Segoe UI Emoji" w:hAnsi="Segoe UI Emoji" w:cs="Segoe UI Emoji"/>
+          <w:lang w:val="en-GB" w:eastAsia="en-DK"/>
+        </w:rPr>
+        <w:t>😊</w:t>
+      </w:r>
+      <w:r>
+        <w:rPr>
+          <w:rFonts w:ascii="Segoe UI Emoji" w:eastAsia="Segoe UI Emoji" w:hAnsi="Segoe UI Emoji" w:cs="Segoe UI Emoji"/>
+          <w:lang w:val="en-GB" w:eastAsia="en-DK"/>
+        </w:rPr>
+        <w:t xml:space="preserve"> </w:t>
+      </w:r>
+    </w:p>
+    <w:p>
+      <w:pPr>
+        <w:rPr>
+          <w:lang w:val="en-GB" w:eastAsia="en-DK"/>
+        </w:rPr>
+      </w:pPr>
+    </w:p>
+    <w:p>
+      <w:pPr>
+        <w:pStyle w:val="Heading1"/>
+        <w:rPr>
+          <w:lang w:val="en-GB" w:eastAsia="en-DK"/>
+        </w:rPr>
+      </w:pPr>
+      <w:r>
+        <w:rPr>
+          <w:lang w:val="en-GB" w:eastAsia="en-DK"/>
+        </w:rPr>
+        <w:lastRenderedPageBreak/>
+        <w:t>Cost of Telemetry (data ingestion)</w:t>
+      </w:r>
+    </w:p>
+    <w:p>
+      <w:pPr>
+        <w:rPr>
+          <w:lang w:val="en-GB" w:eastAsia="en-DK"/>
+        </w:rPr>
+      </w:pPr>
+      <w:r>
+        <w:rPr>
+          <w:lang w:val="en-GB" w:eastAsia="en-DK"/>
+        </w:rPr>
+        <w:t xml:space="preserve">In some of </w:t>
+      </w:r>
+      <w:r>
+        <w:rPr>
+          <w:lang w:val="en-GB" w:eastAsia="en-DK"/>
+        </w:rPr>
+        <w:t xml:space="preserve">my </w:t>
+      </w:r>
+      <w:r>
+        <w:rPr>
+          <w:lang w:val="en-GB" w:eastAsia="en-DK"/>
+        </w:rPr>
+        <w:t>conversations</w:t>
+      </w:r>
+      <w:r>
+        <w:rPr>
+          <w:lang w:val="en-GB" w:eastAsia="en-DK"/>
+        </w:rPr>
+        <w:t xml:space="preserve"> with partners at the Spring conferences</w:t>
+      </w:r>
+      <w:r>
+        <w:rPr>
+          <w:lang w:val="en-GB" w:eastAsia="en-DK"/>
+        </w:rPr>
+        <w:t>, we touched upon the topic of cost – how much should we expect to pay for getting telemetry data. To help all of you with that, I did a survey with some frontrunner partners on average cost of telemetry for their customers.</w:t>
+      </w:r>
+      <w:r>
+        <w:rPr>
+          <w:lang w:val="en-GB" w:eastAsia="en-DK"/>
+        </w:rPr>
+        <w:t xml:space="preserve"> I also profiled some telemetry data to learn more about the data size of the events we emit to telemetry. This has resulted in two new paragraphs in docs that I have included here to not keep disrupting you reading the newsletter.</w:t>
       </w:r>
     </w:p>
     <w:p>
@@ -359,13 +1024,1173 @@
         <w:rPr>
           <w:b/>
           <w:bCs/>
-          <w:lang w:val="en-GB" w:eastAsia="en-DK"/>
+          <w:lang w:val="en-DK" w:eastAsia="en-DK"/>
         </w:rPr>
       </w:pPr>
       <w:r>
         <w:rPr>
           <w:b/>
           <w:bCs/>
+          <w:lang w:val="en-DK" w:eastAsia="en-DK"/>
+        </w:rPr>
+        <w:t>Calculating the cost of data ingestion</w:t>
+      </w:r>
+    </w:p>
+    <w:p>
+      <w:pPr>
+        <w:rPr>
+          <w:lang w:val="en-GB" w:eastAsia="en-DK"/>
+        </w:rPr>
+      </w:pPr>
+      <w:r>
+        <w:rPr>
+          <w:lang w:val="en-GB" w:eastAsia="en-DK"/>
+        </w:rPr>
+        <w:t>Currently, the first 5GB of data ingested per month is free. To stay below this limit, you can set up a daily cap of 160 MB per day.</w:t>
+      </w:r>
+    </w:p>
+    <w:p>
+      <w:pPr>
+        <w:rPr>
+          <w:lang w:val="en-GB" w:eastAsia="en-DK"/>
+        </w:rPr>
+      </w:pPr>
+      <w:r>
+        <w:rPr>
+          <w:lang w:val="en-GB" w:eastAsia="en-DK"/>
+        </w:rPr>
+        <w:t xml:space="preserve">One telemetry event typically consumes 2-10 KB depending </w:t>
+      </w:r>
+      <w:proofErr w:type="gramStart"/>
+      <w:r>
+        <w:rPr>
+          <w:lang w:val="en-GB" w:eastAsia="en-DK"/>
+        </w:rPr>
+        <w:t>of</w:t>
+      </w:r>
+      <w:proofErr w:type="gramEnd"/>
+      <w:r>
+        <w:rPr>
+          <w:lang w:val="en-GB" w:eastAsia="en-DK"/>
+        </w:rPr>
+        <w:t xml:space="preserve"> the type of event. The max size for one event is 32 KB.</w:t>
+      </w:r>
+    </w:p>
+    <w:p>
+      <w:pPr>
+        <w:rPr>
+          <w:lang w:val="en-GB" w:eastAsia="en-DK"/>
+        </w:rPr>
+      </w:pPr>
+      <w:proofErr w:type="gramStart"/>
+      <w:r>
+        <w:rPr>
+          <w:lang w:val="en-GB" w:eastAsia="en-DK"/>
+        </w:rPr>
+        <w:t>So</w:t>
+      </w:r>
+      <w:proofErr w:type="gramEnd"/>
+      <w:r>
+        <w:rPr>
+          <w:lang w:val="en-GB" w:eastAsia="en-DK"/>
+        </w:rPr>
+        <w:t xml:space="preserve"> with a 160 MB daily cap, you can receive between 5000 (worst case) and 80000 daily events (best case). With event size 10kb, this corresponds to 16000 daily events.</w:t>
+      </w:r>
+    </w:p>
+    <w:p>
+      <w:pPr>
+        <w:rPr>
+          <w:lang w:val="en-GB" w:eastAsia="en-DK"/>
+        </w:rPr>
+      </w:pPr>
+      <w:r>
+        <w:rPr>
+          <w:lang w:val="en-GB" w:eastAsia="en-DK"/>
+        </w:rPr>
+        <w:t>Current price for data ingestion is 2.76 USD/GB (for pay-as-you-go). If we assume 10KB event size, 1 GB can give you an additional 100.000 monthly events ~ 3300 daily events. Or 0.00276 cents/event.</w:t>
+      </w:r>
+    </w:p>
+    <w:p>
+      <w:pPr>
+        <w:rPr>
+          <w:lang w:val="en-GB" w:eastAsia="en-DK"/>
+        </w:rPr>
+      </w:pPr>
+      <w:r>
+        <w:rPr>
+          <w:lang w:val="en-GB" w:eastAsia="en-DK"/>
+        </w:rPr>
+        <w:t>Typically, non-interactive sessions such as web service calls or background sessions are the ones that can generate a lot of data. These are the ones you could consider filtering away to reduce cost.</w:t>
+      </w:r>
+    </w:p>
+    <w:p>
+      <w:pPr>
+        <w:rPr>
+          <w:b/>
+          <w:bCs/>
+          <w:lang w:val="en-DK" w:eastAsia="en-DK"/>
+        </w:rPr>
+      </w:pPr>
+      <w:r>
+        <w:rPr>
+          <w:b/>
+          <w:bCs/>
+          <w:lang w:val="en-DK" w:eastAsia="en-DK"/>
+        </w:rPr>
+        <w:t>Examples of cost of data ingestion</w:t>
+      </w:r>
+    </w:p>
+    <w:p>
+      <w:pPr>
+        <w:rPr>
+          <w:lang w:val="en-GB" w:eastAsia="en-DK"/>
+        </w:rPr>
+      </w:pPr>
+      <w:r>
+        <w:rPr>
+          <w:lang w:val="en-GB" w:eastAsia="en-DK"/>
+        </w:rPr>
+        <w:t>One partner that uses telemetry a lot reported that they on average spend 7.3 USD per customer per month on data ingestion. For their large customers they spend up to 178 USD per month (without setting up data collection rules, sampling, or daily cap).</w:t>
+      </w:r>
+    </w:p>
+    <w:p>
+      <w:pPr>
+        <w:rPr>
+          <w:lang w:val="en-GB" w:eastAsia="en-DK"/>
+        </w:rPr>
+      </w:pPr>
+      <w:r>
+        <w:rPr>
+          <w:lang w:val="en-GB" w:eastAsia="en-DK"/>
+        </w:rPr>
+        <w:t>Their top 10 customer cost per month on telemetry is:</w:t>
+      </w:r>
+    </w:p>
+    <w:tbl>
+      <w:tblPr>
+        <w:tblW w:w="9205" w:type="dxa"/>
+        <w:tblCellMar>
+          <w:top w:w="15" w:type="dxa"/>
+          <w:left w:w="15" w:type="dxa"/>
+          <w:bottom w:w="15" w:type="dxa"/>
+          <w:right w:w="15" w:type="dxa"/>
+        </w:tblCellMar>
+        <w:tblLook w:val="04A0" w:firstRow="1" w:lastRow="0" w:firstColumn="1" w:lastColumn="0" w:noHBand="0" w:noVBand="1"/>
+      </w:tblPr>
+      <w:tblGrid>
+        <w:gridCol w:w="1748"/>
+        <w:gridCol w:w="7457"/>
+      </w:tblGrid>
+      <w:tr>
+        <w:trPr>
+          <w:tblHeader/>
+        </w:trPr>
+        <w:tc>
+          <w:tcPr>
+            <w:tcW w:w="0" w:type="auto"/>
+            <w:hideMark/>
+          </w:tcPr>
+          <w:p>
+            <w:pPr>
+              <w:rPr>
+                <w:lang w:val="en-GB" w:eastAsia="en-DK"/>
+              </w:rPr>
+            </w:pPr>
+            <w:r>
+              <w:rPr>
+                <w:lang w:val="en-GB" w:eastAsia="en-DK"/>
+              </w:rPr>
+              <w:t>Rank</w:t>
+            </w:r>
+          </w:p>
+        </w:tc>
+        <w:tc>
+          <w:tcPr>
+            <w:tcW w:w="0" w:type="auto"/>
+            <w:hideMark/>
+          </w:tcPr>
+          <w:p>
+            <w:pPr>
+              <w:rPr>
+                <w:lang w:val="en-GB" w:eastAsia="en-DK"/>
+              </w:rPr>
+            </w:pPr>
+            <w:r>
+              <w:rPr>
+                <w:lang w:val="en-GB" w:eastAsia="en-DK"/>
+              </w:rPr>
+              <w:t>Monthly Cost (in USD)</w:t>
+            </w:r>
+          </w:p>
+        </w:tc>
+      </w:tr>
+      <w:tr>
+        <w:tc>
+          <w:tcPr>
+            <w:tcW w:w="0" w:type="auto"/>
+            <w:hideMark/>
+          </w:tcPr>
+          <w:p>
+            <w:pPr>
+              <w:rPr>
+                <w:lang w:val="en-GB" w:eastAsia="en-DK"/>
+              </w:rPr>
+            </w:pPr>
+            <w:r>
+              <w:rPr>
+                <w:lang w:val="en-GB" w:eastAsia="en-DK"/>
+              </w:rPr>
+              <w:t>1</w:t>
+            </w:r>
+          </w:p>
+        </w:tc>
+        <w:tc>
+          <w:tcPr>
+            <w:tcW w:w="0" w:type="auto"/>
+            <w:hideMark/>
+          </w:tcPr>
+          <w:p>
+            <w:pPr>
+              <w:rPr>
+                <w:lang w:val="en-GB" w:eastAsia="en-DK"/>
+              </w:rPr>
+            </w:pPr>
+            <w:r>
+              <w:rPr>
+                <w:lang w:val="en-GB" w:eastAsia="en-DK"/>
+              </w:rPr>
+              <w:t>178.68</w:t>
+            </w:r>
+          </w:p>
+        </w:tc>
+      </w:tr>
+      <w:tr>
+        <w:tc>
+          <w:tcPr>
+            <w:tcW w:w="0" w:type="auto"/>
+            <w:hideMark/>
+          </w:tcPr>
+          <w:p>
+            <w:pPr>
+              <w:rPr>
+                <w:lang w:val="en-GB" w:eastAsia="en-DK"/>
+              </w:rPr>
+            </w:pPr>
+            <w:r>
+              <w:rPr>
+                <w:lang w:val="en-GB" w:eastAsia="en-DK"/>
+              </w:rPr>
+              <w:t>2</w:t>
+            </w:r>
+          </w:p>
+        </w:tc>
+        <w:tc>
+          <w:tcPr>
+            <w:tcW w:w="0" w:type="auto"/>
+            <w:hideMark/>
+          </w:tcPr>
+          <w:p>
+            <w:pPr>
+              <w:rPr>
+                <w:lang w:val="en-GB" w:eastAsia="en-DK"/>
+              </w:rPr>
+            </w:pPr>
+            <w:r>
+              <w:rPr>
+                <w:lang w:val="en-GB" w:eastAsia="en-DK"/>
+              </w:rPr>
+              <w:t>173.68</w:t>
+            </w:r>
+          </w:p>
+        </w:tc>
+      </w:tr>
+      <w:tr>
+        <w:tc>
+          <w:tcPr>
+            <w:tcW w:w="0" w:type="auto"/>
+            <w:hideMark/>
+          </w:tcPr>
+          <w:p>
+            <w:pPr>
+              <w:rPr>
+                <w:lang w:val="en-GB" w:eastAsia="en-DK"/>
+              </w:rPr>
+            </w:pPr>
+            <w:r>
+              <w:rPr>
+                <w:lang w:val="en-GB" w:eastAsia="en-DK"/>
+              </w:rPr>
+              <w:t>3</w:t>
+            </w:r>
+          </w:p>
+        </w:tc>
+        <w:tc>
+          <w:tcPr>
+            <w:tcW w:w="0" w:type="auto"/>
+            <w:hideMark/>
+          </w:tcPr>
+          <w:p>
+            <w:pPr>
+              <w:rPr>
+                <w:lang w:val="en-GB" w:eastAsia="en-DK"/>
+              </w:rPr>
+            </w:pPr>
+            <w:r>
+              <w:rPr>
+                <w:lang w:val="en-GB" w:eastAsia="en-DK"/>
+              </w:rPr>
+              <w:t>146.03</w:t>
+            </w:r>
+          </w:p>
+        </w:tc>
+      </w:tr>
+      <w:tr>
+        <w:tc>
+          <w:tcPr>
+            <w:tcW w:w="0" w:type="auto"/>
+            <w:hideMark/>
+          </w:tcPr>
+          <w:p>
+            <w:pPr>
+              <w:rPr>
+                <w:lang w:val="en-GB" w:eastAsia="en-DK"/>
+              </w:rPr>
+            </w:pPr>
+            <w:r>
+              <w:rPr>
+                <w:lang w:val="en-GB" w:eastAsia="en-DK"/>
+              </w:rPr>
+              <w:t>4</w:t>
+            </w:r>
+          </w:p>
+        </w:tc>
+        <w:tc>
+          <w:tcPr>
+            <w:tcW w:w="0" w:type="auto"/>
+            <w:hideMark/>
+          </w:tcPr>
+          <w:p>
+            <w:pPr>
+              <w:rPr>
+                <w:lang w:val="en-GB" w:eastAsia="en-DK"/>
+              </w:rPr>
+            </w:pPr>
+            <w:r>
+              <w:rPr>
+                <w:lang w:val="en-GB" w:eastAsia="en-DK"/>
+              </w:rPr>
+              <w:t>106.32</w:t>
+            </w:r>
+          </w:p>
+        </w:tc>
+      </w:tr>
+      <w:tr>
+        <w:tc>
+          <w:tcPr>
+            <w:tcW w:w="0" w:type="auto"/>
+            <w:hideMark/>
+          </w:tcPr>
+          <w:p>
+            <w:pPr>
+              <w:rPr>
+                <w:lang w:val="en-GB" w:eastAsia="en-DK"/>
+              </w:rPr>
+            </w:pPr>
+            <w:r>
+              <w:rPr>
+                <w:lang w:val="en-GB" w:eastAsia="en-DK"/>
+              </w:rPr>
+              <w:t>5</w:t>
+            </w:r>
+          </w:p>
+        </w:tc>
+        <w:tc>
+          <w:tcPr>
+            <w:tcW w:w="0" w:type="auto"/>
+            <w:hideMark/>
+          </w:tcPr>
+          <w:p>
+            <w:pPr>
+              <w:rPr>
+                <w:lang w:val="en-GB" w:eastAsia="en-DK"/>
+              </w:rPr>
+            </w:pPr>
+            <w:r>
+              <w:rPr>
+                <w:lang w:val="en-GB" w:eastAsia="en-DK"/>
+              </w:rPr>
+              <w:t>66.47</w:t>
+            </w:r>
+          </w:p>
+        </w:tc>
+      </w:tr>
+      <w:tr>
+        <w:tc>
+          <w:tcPr>
+            <w:tcW w:w="0" w:type="auto"/>
+            <w:hideMark/>
+          </w:tcPr>
+          <w:p>
+            <w:pPr>
+              <w:rPr>
+                <w:lang w:val="en-GB" w:eastAsia="en-DK"/>
+              </w:rPr>
+            </w:pPr>
+            <w:r>
+              <w:rPr>
+                <w:lang w:val="en-GB" w:eastAsia="en-DK"/>
+              </w:rPr>
+              <w:t>6</w:t>
+            </w:r>
+          </w:p>
+        </w:tc>
+        <w:tc>
+          <w:tcPr>
+            <w:tcW w:w="0" w:type="auto"/>
+            <w:hideMark/>
+          </w:tcPr>
+          <w:p>
+            <w:pPr>
+              <w:rPr>
+                <w:lang w:val="en-GB" w:eastAsia="en-DK"/>
+              </w:rPr>
+            </w:pPr>
+            <w:r>
+              <w:rPr>
+                <w:lang w:val="en-GB" w:eastAsia="en-DK"/>
+              </w:rPr>
+              <w:t>31.91</w:t>
+            </w:r>
+          </w:p>
+        </w:tc>
+      </w:tr>
+      <w:tr>
+        <w:tc>
+          <w:tcPr>
+            <w:tcW w:w="0" w:type="auto"/>
+            <w:hideMark/>
+          </w:tcPr>
+          <w:p>
+            <w:pPr>
+              <w:rPr>
+                <w:lang w:val="en-GB" w:eastAsia="en-DK"/>
+              </w:rPr>
+            </w:pPr>
+            <w:r>
+              <w:rPr>
+                <w:lang w:val="en-GB" w:eastAsia="en-DK"/>
+              </w:rPr>
+              <w:t>7</w:t>
+            </w:r>
+          </w:p>
+        </w:tc>
+        <w:tc>
+          <w:tcPr>
+            <w:tcW w:w="0" w:type="auto"/>
+            <w:hideMark/>
+          </w:tcPr>
+          <w:p>
+            <w:pPr>
+              <w:rPr>
+                <w:lang w:val="en-GB" w:eastAsia="en-DK"/>
+              </w:rPr>
+            </w:pPr>
+            <w:r>
+              <w:rPr>
+                <w:lang w:val="en-GB" w:eastAsia="en-DK"/>
+              </w:rPr>
+              <w:t>27.06</w:t>
+            </w:r>
+          </w:p>
+        </w:tc>
+      </w:tr>
+      <w:tr>
+        <w:tc>
+          <w:tcPr>
+            <w:tcW w:w="0" w:type="auto"/>
+            <w:hideMark/>
+          </w:tcPr>
+          <w:p>
+            <w:pPr>
+              <w:rPr>
+                <w:lang w:val="en-GB" w:eastAsia="en-DK"/>
+              </w:rPr>
+            </w:pPr>
+            <w:r>
+              <w:rPr>
+                <w:lang w:val="en-GB" w:eastAsia="en-DK"/>
+              </w:rPr>
+              <w:t>8</w:t>
+            </w:r>
+          </w:p>
+        </w:tc>
+        <w:tc>
+          <w:tcPr>
+            <w:tcW w:w="0" w:type="auto"/>
+            <w:hideMark/>
+          </w:tcPr>
+          <w:p>
+            <w:pPr>
+              <w:rPr>
+                <w:lang w:val="en-GB" w:eastAsia="en-DK"/>
+              </w:rPr>
+            </w:pPr>
+            <w:r>
+              <w:rPr>
+                <w:lang w:val="en-GB" w:eastAsia="en-DK"/>
+              </w:rPr>
+              <w:t>23.53</w:t>
+            </w:r>
+          </w:p>
+        </w:tc>
+      </w:tr>
+      <w:tr>
+        <w:tc>
+          <w:tcPr>
+            <w:tcW w:w="0" w:type="auto"/>
+            <w:hideMark/>
+          </w:tcPr>
+          <w:p>
+            <w:pPr>
+              <w:rPr>
+                <w:lang w:val="en-GB" w:eastAsia="en-DK"/>
+              </w:rPr>
+            </w:pPr>
+            <w:r>
+              <w:rPr>
+                <w:lang w:val="en-GB" w:eastAsia="en-DK"/>
+              </w:rPr>
+              <w:t>9</w:t>
+            </w:r>
+          </w:p>
+        </w:tc>
+        <w:tc>
+          <w:tcPr>
+            <w:tcW w:w="0" w:type="auto"/>
+            <w:hideMark/>
+          </w:tcPr>
+          <w:p>
+            <w:pPr>
+              <w:rPr>
+                <w:lang w:val="en-GB" w:eastAsia="en-DK"/>
+              </w:rPr>
+            </w:pPr>
+            <w:r>
+              <w:rPr>
+                <w:lang w:val="en-GB" w:eastAsia="en-DK"/>
+              </w:rPr>
+              <w:t>22.79</w:t>
+            </w:r>
+          </w:p>
+        </w:tc>
+      </w:tr>
+      <w:tr>
+        <w:tc>
+          <w:tcPr>
+            <w:tcW w:w="0" w:type="auto"/>
+            <w:hideMark/>
+          </w:tcPr>
+          <w:p>
+            <w:pPr>
+              <w:rPr>
+                <w:lang w:val="en-GB" w:eastAsia="en-DK"/>
+              </w:rPr>
+            </w:pPr>
+            <w:r>
+              <w:rPr>
+                <w:lang w:val="en-GB" w:eastAsia="en-DK"/>
+              </w:rPr>
+              <w:t>10</w:t>
+            </w:r>
+          </w:p>
+        </w:tc>
+        <w:tc>
+          <w:tcPr>
+            <w:tcW w:w="0" w:type="auto"/>
+            <w:hideMark/>
+          </w:tcPr>
+          <w:p>
+            <w:pPr>
+              <w:rPr>
+                <w:lang w:val="en-GB" w:eastAsia="en-DK"/>
+              </w:rPr>
+            </w:pPr>
+            <w:r>
+              <w:rPr>
+                <w:lang w:val="en-GB" w:eastAsia="en-DK"/>
+              </w:rPr>
+              <w:t>17.65</w:t>
+            </w:r>
+          </w:p>
+        </w:tc>
+      </w:tr>
+    </w:tbl>
+    <w:p>
+      <w:pPr>
+        <w:rPr>
+          <w:lang w:val="en-GB" w:eastAsia="en-DK"/>
+        </w:rPr>
+      </w:pPr>
+    </w:p>
+    <w:p>
+      <w:pPr>
+        <w:rPr>
+          <w:lang w:val="en-GB" w:eastAsia="en-DK"/>
+        </w:rPr>
+      </w:pPr>
+    </w:p>
+    <w:p>
+      <w:pPr>
+        <w:rPr>
+          <w:lang w:val="en-GB" w:eastAsia="en-DK"/>
+        </w:rPr>
+      </w:pPr>
+    </w:p>
+    <w:p>
+      <w:pPr>
+        <w:rPr>
+          <w:lang w:val="en-GB" w:eastAsia="en-DK"/>
+        </w:rPr>
+      </w:pPr>
+      <w:r>
+        <w:rPr>
+          <w:lang w:val="en-GB" w:eastAsia="en-DK"/>
+        </w:rPr>
+        <w:t xml:space="preserve">Everything there is to know about telemetry cost </w:t>
+      </w:r>
+      <w:proofErr w:type="gramStart"/>
+      <w:r>
+        <w:rPr>
+          <w:lang w:val="en-GB" w:eastAsia="en-DK"/>
+        </w:rPr>
+        <w:t>is</w:t>
+      </w:r>
+      <w:r>
+        <w:rPr>
+          <w:lang w:val="en-GB" w:eastAsia="en-DK"/>
+        </w:rPr>
+        <w:t xml:space="preserve"> now be</w:t>
+      </w:r>
+      <w:proofErr w:type="gramEnd"/>
+      <w:r>
+        <w:rPr>
+          <w:lang w:val="en-GB" w:eastAsia="en-DK"/>
+        </w:rPr>
+        <w:t xml:space="preserve"> available in this docs article:</w:t>
+      </w:r>
+    </w:p>
+    <w:p>
+      <w:pPr>
+        <w:rPr>
+          <w:lang w:val="en-GB" w:eastAsia="en-DK"/>
+        </w:rPr>
+      </w:pPr>
+      <w:hyperlink r:id="rId9" w:history="1">
+        <w:r>
+          <w:rPr>
+            <w:rStyle w:val="Hyperlink"/>
+            <w:lang w:val="en-GB" w:eastAsia="en-DK"/>
+          </w:rPr>
+          <w:t>https://learn.microsoft.com/en-us/dynamics365/business-central/dev-itpro/administration/telemetry-control-cost</w:t>
+        </w:r>
+      </w:hyperlink>
+      <w:r>
+        <w:rPr>
+          <w:lang w:val="en-GB" w:eastAsia="en-DK"/>
+        </w:rPr>
+        <w:t xml:space="preserve"> </w:t>
+      </w:r>
+    </w:p>
+    <w:p>
+      <w:pPr>
+        <w:rPr>
+          <w:lang w:val="en-GB" w:eastAsia="en-DK"/>
+        </w:rPr>
+      </w:pPr>
+    </w:p>
+    <w:p>
+      <w:pPr>
+        <w:pStyle w:val="Heading1"/>
+        <w:rPr>
+          <w:lang w:val="en-GB" w:eastAsia="en-DK"/>
+        </w:rPr>
+      </w:pPr>
+      <w:r>
+        <w:rPr>
+          <w:lang w:val="en-GB" w:eastAsia="en-DK"/>
+        </w:rPr>
+        <w:t>Telemetry news in AL Home (for developers)</w:t>
+      </w:r>
+    </w:p>
+    <w:p>
+      <w:pPr>
+        <w:rPr>
+          <w:lang w:val="en-GB" w:eastAsia="en-DK"/>
+        </w:rPr>
+      </w:pPr>
+      <w:r>
+        <w:rPr>
+          <w:lang w:val="en-GB" w:eastAsia="en-DK"/>
+        </w:rPr>
+        <w:t xml:space="preserve">AL developers spend a lot of time in </w:t>
+      </w:r>
+      <w:proofErr w:type="spellStart"/>
+      <w:r>
+        <w:rPr>
+          <w:lang w:val="en-GB" w:eastAsia="en-DK"/>
+        </w:rPr>
+        <w:t>VSCode</w:t>
+      </w:r>
+      <w:proofErr w:type="spellEnd"/>
+      <w:r>
+        <w:rPr>
+          <w:lang w:val="en-GB" w:eastAsia="en-DK"/>
+        </w:rPr>
+        <w:t xml:space="preserve"> and a few months ago, the team behind the </w:t>
+      </w:r>
+      <w:proofErr w:type="spellStart"/>
+      <w:r>
+        <w:rPr>
+          <w:lang w:val="en-GB" w:eastAsia="en-DK"/>
+        </w:rPr>
+        <w:t>VSCode</w:t>
+      </w:r>
+      <w:proofErr w:type="spellEnd"/>
+      <w:r>
+        <w:rPr>
+          <w:lang w:val="en-GB" w:eastAsia="en-DK"/>
+        </w:rPr>
+        <w:t xml:space="preserve"> extension for AL development added </w:t>
+      </w:r>
+      <w:proofErr w:type="spellStart"/>
+      <w:r>
+        <w:rPr>
+          <w:lang w:val="en-GB" w:eastAsia="en-DK"/>
+        </w:rPr>
+        <w:t>ALHome</w:t>
+      </w:r>
+      <w:proofErr w:type="spellEnd"/>
+      <w:r>
+        <w:rPr>
+          <w:lang w:val="en-GB" w:eastAsia="en-DK"/>
+        </w:rPr>
+        <w:t xml:space="preserve">, a communication channel for developers directly in </w:t>
+      </w:r>
+      <w:proofErr w:type="spellStart"/>
+      <w:r>
+        <w:rPr>
+          <w:lang w:val="en-GB" w:eastAsia="en-DK"/>
+        </w:rPr>
+        <w:t>VSCode</w:t>
+      </w:r>
+      <w:proofErr w:type="spellEnd"/>
+      <w:r>
+        <w:rPr>
+          <w:lang w:val="en-GB" w:eastAsia="en-DK"/>
+        </w:rPr>
+        <w:t>. I decided to onboard their publication schedule for news pushed to this new channel a</w:t>
+      </w:r>
+      <w:r>
+        <w:rPr>
+          <w:lang w:val="en-GB" w:eastAsia="en-DK"/>
+        </w:rPr>
+        <w:t>nd the first snippet of information about telemetry for developers was published in May. To not drown the channel only with telemetry news, we will publish other types of news as well and merge in telemetry news snippets every now and then. So</w:t>
+      </w:r>
+      <w:r>
+        <w:rPr>
+          <w:lang w:val="en-GB" w:eastAsia="en-DK"/>
+        </w:rPr>
+        <w:t>,</w:t>
+      </w:r>
+      <w:r>
+        <w:rPr>
+          <w:lang w:val="en-GB" w:eastAsia="en-DK"/>
+        </w:rPr>
+        <w:t xml:space="preserve"> if you are a developer, stay tuned in AL home to learn more about how telemetry can be helpful in your work. </w:t>
+      </w:r>
+    </w:p>
+    <w:p>
+      <w:pPr>
+        <w:rPr>
+          <w:lang w:val="en-GB" w:eastAsia="en-DK"/>
+        </w:rPr>
+      </w:pPr>
+      <w:r>
+        <w:rPr>
+          <w:lang w:val="en-GB" w:eastAsia="en-DK"/>
+        </w:rPr>
+        <w:t>&lt;insert screenshot&gt;</w:t>
+      </w:r>
+    </w:p>
+    <w:p>
+      <w:pPr>
+        <w:rPr>
+          <w:lang w:val="en-GB" w:eastAsia="en-DK"/>
+        </w:rPr>
+      </w:pPr>
+    </w:p>
+    <w:p>
+      <w:pPr>
+        <w:pStyle w:val="Heading1"/>
+        <w:rPr>
+          <w:lang w:val="en-GB" w:eastAsia="en-DK"/>
+        </w:rPr>
+      </w:pPr>
+      <w:r>
+        <w:rPr>
+          <w:lang w:val="en-GB" w:eastAsia="en-DK"/>
+        </w:rPr>
+        <w:t xml:space="preserve">No-code alerting on telemetry with Power BI </w:t>
+      </w:r>
+      <w:r>
+        <w:rPr>
+          <w:lang w:val="en-GB" w:eastAsia="en-DK"/>
+        </w:rPr>
+        <w:t>M</w:t>
+      </w:r>
+      <w:r>
+        <w:rPr>
+          <w:lang w:val="en-GB" w:eastAsia="en-DK"/>
+        </w:rPr>
+        <w:t>etrics</w:t>
+      </w:r>
+    </w:p>
+    <w:p>
+      <w:pPr>
+        <w:rPr>
+          <w:lang w:val="en-GB" w:eastAsia="en-DK"/>
+        </w:rPr>
+      </w:pPr>
+      <w:r>
+        <w:rPr>
+          <w:lang w:val="en-GB" w:eastAsia="en-DK"/>
+        </w:rPr>
+        <w:t xml:space="preserve">If you were present at the keynotes at Directions NA or </w:t>
+      </w:r>
+      <w:r>
+        <w:rPr>
+          <w:lang w:val="en-GB" w:eastAsia="en-DK"/>
+        </w:rPr>
+        <w:t>Directions</w:t>
+      </w:r>
+      <w:r>
+        <w:rPr>
+          <w:lang w:val="en-GB" w:eastAsia="en-DK"/>
+        </w:rPr>
+        <w:t xml:space="preserve"> Asia conferences, you saw demos on how a project manager can track project KPIs and alert on state changes using </w:t>
+      </w:r>
+      <w:r>
+        <w:rPr>
+          <w:lang w:val="en-GB" w:eastAsia="en-DK"/>
+        </w:rPr>
+        <w:t>Power BI metrics</w:t>
+      </w:r>
+      <w:r>
+        <w:rPr>
+          <w:lang w:val="en-GB" w:eastAsia="en-DK"/>
+        </w:rPr>
+        <w:t xml:space="preserve"> scorecards on top of the Power BI apps on telemetry data. </w:t>
+      </w:r>
+    </w:p>
+    <w:p>
+      <w:pPr>
+        <w:rPr>
+          <w:lang w:val="en-GB" w:eastAsia="en-DK"/>
+        </w:rPr>
+      </w:pPr>
+      <w:r>
+        <w:rPr>
+          <w:lang w:val="en-GB" w:eastAsia="en-DK"/>
+        </w:rPr>
+        <w:t xml:space="preserve">In the demos, we showed an example of a scorecard that tracks Monthly usage (MAU), select error metrics (and an aggregate metric on these), as well as a metric </w:t>
+      </w:r>
+      <w:proofErr w:type="spellStart"/>
+      <w:r>
+        <w:rPr>
+          <w:lang w:val="en-GB" w:eastAsia="en-DK"/>
+        </w:rPr>
+        <w:t>on</w:t>
+      </w:r>
+      <w:proofErr w:type="spellEnd"/>
+      <w:r>
+        <w:rPr>
+          <w:lang w:val="en-GB" w:eastAsia="en-DK"/>
+        </w:rPr>
+        <w:t xml:space="preserve"> performance tests:</w:t>
+      </w:r>
+    </w:p>
+    <w:p>
+      <w:pPr>
+        <w:rPr>
+          <w:lang w:val="en-GB" w:eastAsia="en-DK"/>
+        </w:rPr>
+      </w:pPr>
+      <w:r>
+        <w:rPr>
+          <w:lang w:val="en-GB" w:eastAsia="en-DK"/>
+        </w:rPr>
+        <w:t>&lt;insert picture&gt;</w:t>
+      </w:r>
+    </w:p>
+    <w:p>
+      <w:pPr>
+        <w:rPr>
+          <w:lang w:val="en-GB" w:eastAsia="en-DK"/>
+        </w:rPr>
+      </w:pPr>
+      <w:r>
+        <w:rPr>
+          <w:lang w:val="en-GB" w:eastAsia="en-DK"/>
+        </w:rPr>
+        <w:t xml:space="preserve">Alerting in Teams is literally as easy as </w:t>
+      </w:r>
+      <w:r>
+        <w:rPr>
+          <w:lang w:val="en-GB" w:eastAsia="en-DK"/>
+        </w:rPr>
+        <w:t xml:space="preserve">clicking “Follow” on the metrics you are interested in. Any state change on that metric will then show up like this in </w:t>
+      </w:r>
+      <w:proofErr w:type="gramStart"/>
+      <w:r>
+        <w:rPr>
+          <w:lang w:val="en-GB" w:eastAsia="en-DK"/>
+        </w:rPr>
+        <w:t>Teams</w:t>
+      </w:r>
+      <w:proofErr w:type="gramEnd"/>
+    </w:p>
+    <w:p>
+      <w:pPr>
+        <w:rPr>
+          <w:lang w:val="en-GB" w:eastAsia="en-DK"/>
+        </w:rPr>
+      </w:pPr>
+      <w:r>
+        <w:rPr>
+          <w:lang w:val="en-GB" w:eastAsia="en-DK"/>
+        </w:rPr>
+        <w:t>&lt;insert picture&gt;</w:t>
+      </w:r>
+    </w:p>
+    <w:p>
+      <w:pPr>
+        <w:rPr>
+          <w:lang w:val="en-GB" w:eastAsia="en-DK"/>
+        </w:rPr>
+      </w:pPr>
+      <w:r>
+        <w:rPr>
+          <w:lang w:val="en-GB" w:eastAsia="en-DK"/>
+        </w:rPr>
+        <w:t>Pretty nice, right?</w:t>
+      </w:r>
+    </w:p>
+    <w:p>
+      <w:pPr>
+        <w:rPr>
+          <w:lang w:val="en-GB" w:eastAsia="en-DK"/>
+        </w:rPr>
+      </w:pPr>
+    </w:p>
+    <w:p>
+      <w:pPr>
+        <w:rPr>
+          <w:lang w:val="en-GB" w:eastAsia="en-DK"/>
+        </w:rPr>
+      </w:pPr>
+      <w:r>
+        <w:rPr>
+          <w:lang w:val="en-GB" w:eastAsia="en-DK"/>
+        </w:rPr>
+        <w:t>The topic was also covered more in depth in the February 2023 edition of this newsletter:</w:t>
+      </w:r>
+    </w:p>
+    <w:p>
+      <w:pPr>
+        <w:rPr>
+          <w:lang w:val="en-GB" w:eastAsia="en-DK"/>
+        </w:rPr>
+      </w:pPr>
+      <w:hyperlink r:id="rId10" w:history="1">
+        <w:r>
+          <w:rPr>
+            <w:rStyle w:val="Hyperlink"/>
+            <w:lang w:val="en-GB" w:eastAsia="en-DK"/>
+          </w:rPr>
+          <w:t>https://www.linkedin.com/pulse/whats-new-dynamics-365-business-central-telemetry-2023-pontoppidan-1e/?trackingId=Lyt9tciBSrCjQD1gucWUDA%3D%3D</w:t>
+        </w:r>
+      </w:hyperlink>
+      <w:r>
+        <w:rPr>
+          <w:lang w:val="en-GB" w:eastAsia="en-DK"/>
+        </w:rPr>
+        <w:t xml:space="preserve"> </w:t>
+      </w:r>
+    </w:p>
+    <w:p>
+      <w:pPr>
+        <w:rPr>
+          <w:lang w:val="en-GB" w:eastAsia="en-DK"/>
+        </w:rPr>
+      </w:pPr>
+    </w:p>
+    <w:p>
+      <w:pPr>
+        <w:rPr>
+          <w:lang w:val="en-US"/>
+        </w:rPr>
+      </w:pPr>
+      <w:r>
+        <w:rPr>
+          <w:lang w:val="en-US"/>
+        </w:rPr>
+        <w:t xml:space="preserve">This video from a </w:t>
+      </w:r>
+      <w:r>
+        <w:rPr>
+          <w:lang w:val="en-US"/>
+        </w:rPr>
+        <w:t>session at the Dynamics Live conference</w:t>
+      </w:r>
+      <w:r>
+        <w:rPr>
+          <w:lang w:val="en-US"/>
+        </w:rPr>
+        <w:t xml:space="preserve"> also covers how you can</w:t>
+      </w:r>
+      <w:r>
+        <w:rPr>
+          <w:lang w:val="en-US"/>
+        </w:rPr>
+        <w:t xml:space="preserve"> use telemetry to get smoother go-lives</w:t>
+      </w:r>
+      <w:r>
+        <w:rPr>
+          <w:lang w:val="en-US"/>
+        </w:rPr>
+        <w:t>:</w:t>
+      </w:r>
+      <w:r>
+        <w:rPr>
+          <w:lang w:val="en-US"/>
+        </w:rPr>
+        <w:t xml:space="preserve"> </w:t>
+      </w:r>
+      <w:hyperlink r:id="rId11" w:history="1">
+        <w:r>
+          <w:rPr>
+            <w:rStyle w:val="Hyperlink"/>
+            <w:lang w:val="en-US"/>
+          </w:rPr>
+          <w:t>https://www.youtube.com/watch?v=Ka7MWV3OyII</w:t>
+        </w:r>
+      </w:hyperlink>
+      <w:r>
+        <w:rPr>
+          <w:lang w:val="en-US"/>
+        </w:rPr>
+        <w:t xml:space="preserve"> </w:t>
+      </w:r>
+    </w:p>
+    <w:p>
+      <w:pPr>
+        <w:rPr>
+          <w:lang w:val="en-GB" w:eastAsia="en-DK"/>
+        </w:rPr>
+      </w:pPr>
+    </w:p>
+    <w:p>
+      <w:pPr>
+        <w:rPr>
+          <w:lang w:val="en-GB" w:eastAsia="en-DK"/>
+        </w:rPr>
+      </w:pPr>
+    </w:p>
+    <w:p>
+      <w:pPr>
+        <w:rPr>
+          <w:lang w:val="en-US" w:eastAsia="en-DK"/>
+        </w:rPr>
+      </w:pPr>
+      <w:r>
+        <w:rPr>
+          <w:lang w:val="en-GB" w:eastAsia="en-DK"/>
+        </w:rPr>
+        <w:t>And the telemetry documentation</w:t>
+      </w:r>
+      <w:r>
+        <w:rPr>
+          <w:lang w:val="en-GB" w:eastAsia="en-DK"/>
+        </w:rPr>
+        <w:t xml:space="preserve"> has also been updated with guidance on this. See more at </w:t>
+      </w:r>
+      <w:hyperlink r:id="rId12" w:history="1">
+        <w:r>
+          <w:rPr>
+            <w:rStyle w:val="Hyperlink"/>
+            <w:lang w:val="en-US" w:eastAsia="en-DK"/>
+          </w:rPr>
+          <w:t>https://learn.microsoft.com/en-us/dynamics365/business-central/dev-itpro/administration/telemetry-alert#no-code-alerting-with-power-bi-metrics</w:t>
+        </w:r>
+      </w:hyperlink>
+      <w:r>
+        <w:rPr>
+          <w:lang w:val="en-US" w:eastAsia="en-DK"/>
+        </w:rPr>
+        <w:t xml:space="preserve"> </w:t>
+      </w:r>
+    </w:p>
+    <w:p>
+      <w:pPr>
+        <w:rPr>
+          <w:lang w:val="en-US" w:eastAsia="en-DK"/>
+        </w:rPr>
+      </w:pPr>
+    </w:p>
+    <w:p>
+      <w:pPr>
+        <w:pStyle w:val="Heading1"/>
+        <w:rPr>
+          <w:lang w:val="en-GB" w:eastAsia="en-DK"/>
+        </w:rPr>
+      </w:pPr>
+      <w:r>
+        <w:rPr>
+          <w:lang w:val="en-GB" w:eastAsia="en-DK"/>
+        </w:rPr>
+        <w:t xml:space="preserve">Upcoming conference sessions </w:t>
+      </w:r>
+      <w:r>
+        <w:rPr>
+          <w:lang w:val="en-GB" w:eastAsia="en-DK"/>
+        </w:rPr>
+        <w:t xml:space="preserve">in </w:t>
+      </w:r>
+      <w:r>
+        <w:rPr>
+          <w:lang w:val="en-GB" w:eastAsia="en-DK"/>
+        </w:rPr>
+        <w:t>June</w:t>
+      </w:r>
+      <w:r>
+        <w:rPr>
+          <w:lang w:val="en-GB" w:eastAsia="en-DK"/>
+        </w:rPr>
+        <w:t xml:space="preserve"> 2023</w:t>
+      </w:r>
+    </w:p>
+    <w:p>
+      <w:pPr>
+        <w:rPr>
+          <w:b/>
+          <w:bCs/>
+          <w:lang w:val="en-GB" w:eastAsia="en-DK"/>
+        </w:rPr>
+      </w:pPr>
+      <w:r>
+        <w:rPr>
+          <w:b/>
+          <w:bCs/>
           <w:lang w:val="en-GB" w:eastAsia="en-DK"/>
         </w:rPr>
         <w:t>Business Central Launch event (March 29 – end of June 2023)</w:t>
@@ -459,7 +2284,19 @@
         <w:rPr>
           <w:lang w:val="en-GB" w:eastAsia="en-DK"/>
         </w:rPr>
-        <w:t>new data in telemetry and tips and tricks for the KQL data nerds.</w:t>
+        <w:t xml:space="preserve">new data in telemetry and tips and tricks for the </w:t>
+      </w:r>
+      <w:r>
+        <w:rPr>
+          <w:lang w:val="en-GB" w:eastAsia="en-DK"/>
+        </w:rPr>
+        <w:t>telemetry/</w:t>
+      </w:r>
+      <w:r>
+        <w:rPr>
+          <w:lang w:val="en-GB" w:eastAsia="en-DK"/>
+        </w:rPr>
+        <w:t>KQL data nerds.</w:t>
       </w:r>
     </w:p>
     <w:p>
@@ -501,7 +2338,7 @@
           <w:lang w:val="en-GB" w:eastAsia="en-DK"/>
         </w:rPr>
       </w:pPr>
-      <w:hyperlink r:id="rId5" w:history="1">
+      <w:hyperlink r:id="rId13" w:history="1">
         <w:r>
           <w:rPr>
             <w:rStyle w:val="Hyperlink"/>
@@ -566,7 +2403,21 @@
         <w:rPr>
           <w:lang w:val="en-GB" w:eastAsia="en-DK"/>
         </w:rPr>
-        <w:t xml:space="preserve">Days Of Knowledge </w:t>
+        <w:t xml:space="preserve">Days </w:t>
+      </w:r>
+      <w:proofErr w:type="gramStart"/>
+      <w:r>
+        <w:rPr>
+          <w:lang w:val="en-GB" w:eastAsia="en-DK"/>
+        </w:rPr>
+        <w:t>Of</w:t>
+      </w:r>
+      <w:proofErr w:type="gramEnd"/>
+      <w:r>
+        <w:rPr>
+          <w:lang w:val="en-GB" w:eastAsia="en-DK"/>
+        </w:rPr>
+        <w:t xml:space="preserve"> Knowledge </w:t>
       </w:r>
       <w:r>
         <w:rPr>
@@ -631,7 +2482,7 @@
           <w:lang w:val="en-GB" w:eastAsia="en-DK"/>
         </w:rPr>
       </w:pPr>
-      <w:hyperlink r:id="rId6" w:history="1">
+      <w:hyperlink r:id="rId14" w:history="1">
         <w:r>
           <w:rPr>
             <w:rStyle w:val="Hyperlink"/>
@@ -664,7 +2515,21 @@
         <w:rPr>
           <w:lang w:val="en-GB" w:eastAsia="en-DK"/>
         </w:rPr>
-        <w:t>Telemetry From Basics To Advanced Usage</w:t>
+        <w:t xml:space="preserve">Telemetry From Basics </w:t>
+      </w:r>
+      <w:proofErr w:type="gramStart"/>
+      <w:r>
+        <w:rPr>
+          <w:lang w:val="en-GB" w:eastAsia="en-DK"/>
+        </w:rPr>
+        <w:t>To</w:t>
+      </w:r>
+      <w:proofErr w:type="gramEnd"/>
+      <w:r>
+        <w:rPr>
+          <w:lang w:val="en-GB" w:eastAsia="en-DK"/>
+        </w:rPr>
+        <w:t xml:space="preserve"> Advanced Usage</w:t>
       </w:r>
       <w:r>
         <w:rPr>
@@ -685,7 +2550,7 @@
           <w:lang w:val="en-GB" w:eastAsia="en-DK"/>
         </w:rPr>
       </w:pPr>
-      <w:hyperlink r:id="rId7" w:history="1">
+      <w:hyperlink r:id="rId15" w:history="1">
         <w:r>
           <w:rPr>
             <w:rStyle w:val="Hyperlink"/>
@@ -714,27 +2579,48 @@
           <w:lang w:val="en-GB" w:eastAsia="en-DK"/>
         </w:rPr>
       </w:pPr>
-    </w:p>
-    <w:p>
-      <w:pPr>
-        <w:rPr>
-          <w:lang w:val="en-GB" w:eastAsia="en-DK"/>
-        </w:rPr>
-      </w:pPr>
-      <w:r>
-        <w:rPr>
-          <w:lang w:val="en-GB" w:eastAsia="en-DK"/>
-        </w:rPr>
-        <w:t>Read more</w:t>
-      </w:r>
-    </w:p>
-    <w:p>
-      <w:pPr>
-        <w:rPr>
-          <w:lang w:val="en-GB" w:eastAsia="en-DK"/>
-        </w:rPr>
-      </w:pPr>
-      <w:hyperlink r:id="rId8" w:history="1">
+      <w:r>
+        <w:rPr>
+          <w:lang w:val="en-GB" w:eastAsia="en-DK"/>
+        </w:rPr>
+        <w:t>I will be present at the conference – do come and say hi if you are there as well (since you read this newsletter, I assume we share an interest in this topic).</w:t>
+      </w:r>
+    </w:p>
+    <w:p>
+      <w:pPr>
+        <w:rPr>
+          <w:lang w:val="en-GB" w:eastAsia="en-DK"/>
+        </w:rPr>
+      </w:pPr>
+    </w:p>
+    <w:p>
+      <w:pPr>
+        <w:rPr>
+          <w:lang w:val="en-GB" w:eastAsia="en-DK"/>
+        </w:rPr>
+      </w:pPr>
+      <w:r>
+        <w:rPr>
+          <w:lang w:val="en-GB" w:eastAsia="en-DK"/>
+        </w:rPr>
+        <w:t xml:space="preserve">Read </w:t>
+      </w:r>
+      <w:proofErr w:type="gramStart"/>
+      <w:r>
+        <w:rPr>
+          <w:lang w:val="en-GB" w:eastAsia="en-DK"/>
+        </w:rPr>
+        <w:t>more</w:t>
+      </w:r>
+      <w:proofErr w:type="gramEnd"/>
+    </w:p>
+    <w:p>
+      <w:pPr>
+        <w:rPr>
+          <w:lang w:val="en-GB" w:eastAsia="en-DK"/>
+        </w:rPr>
+      </w:pPr>
+      <w:hyperlink r:id="rId16" w:history="1">
         <w:r>
           <w:rPr>
             <w:rStyle w:val="Hyperlink"/>
@@ -779,58 +2665,554 @@
           <w:lang w:val="en-GB" w:eastAsia="en-DK"/>
         </w:rPr>
       </w:pPr>
+      <w:bookmarkStart w:id="0" w:name="_Hlk136089313"/>
       <w:r>
         <w:rPr>
           <w:b/>
           <w:bCs/>
           <w:lang w:val="en-GB" w:eastAsia="en-DK"/>
         </w:rPr>
-        <w:t>BC/NAV Techdays 2023 (June 22-23, 2023) in Antwerp, Belgium</w:t>
-      </w:r>
-    </w:p>
-    <w:p>
-      <w:pPr>
-        <w:rPr>
-          <w:lang w:val="en-GB" w:eastAsia="en-DK"/>
-        </w:rPr>
-      </w:pPr>
-    </w:p>
-    <w:p>
-      <w:pPr>
-        <w:rPr>
-          <w:lang w:val="en-GB" w:eastAsia="en-DK"/>
-        </w:rPr>
-      </w:pPr>
-      <w:r>
-        <w:rPr>
-          <w:highlight w:val="yellow"/>
-          <w:lang w:val="en-GB" w:eastAsia="en-DK"/>
-        </w:rPr>
-        <w:t>TODO</w:t>
-      </w:r>
-    </w:p>
-    <w:p>
-      <w:pPr>
+        <w:t xml:space="preserve">BC/NAV </w:t>
+      </w:r>
+      <w:proofErr w:type="spellStart"/>
+      <w:r>
         <w:rPr>
           <w:b/>
           <w:bCs/>
           <w:lang w:val="en-GB" w:eastAsia="en-DK"/>
         </w:rPr>
-      </w:pPr>
-      <w:r>
-        <w:rPr>
-          <w:lang w:val="en-GB" w:eastAsia="en-DK"/>
-        </w:rPr>
-        <w:t>Read more</w:t>
-      </w:r>
-    </w:p>
-    <w:p>
-      <w:pPr>
-        <w:rPr>
-          <w:lang w:val="en-GB" w:eastAsia="en-DK"/>
-        </w:rPr>
-      </w:pPr>
-      <w:hyperlink r:id="rId9" w:history="1">
+        <w:t>Techdays</w:t>
+      </w:r>
+      <w:proofErr w:type="spellEnd"/>
+      <w:r>
+        <w:rPr>
+          <w:b/>
+          <w:bCs/>
+          <w:lang w:val="en-GB" w:eastAsia="en-DK"/>
+        </w:rPr>
+        <w:t xml:space="preserve"> 2023 (June 22-23, 2023) in Antwerp, Belgium</w:t>
+      </w:r>
+    </w:p>
+    <w:p>
+      <w:pPr>
+        <w:rPr>
+          <w:lang w:val="en-GB" w:eastAsia="en-DK"/>
+        </w:rPr>
+      </w:pPr>
+      <w:r>
+        <w:rPr>
+          <w:lang w:val="en-GB" w:eastAsia="en-DK"/>
+        </w:rPr>
+        <w:t xml:space="preserve">If you attend the </w:t>
+      </w:r>
+      <w:r>
+        <w:rPr>
+          <w:lang w:val="en-GB" w:eastAsia="en-DK"/>
+        </w:rPr>
+        <w:t xml:space="preserve">BC/NAV </w:t>
+      </w:r>
+      <w:proofErr w:type="spellStart"/>
+      <w:r>
+        <w:rPr>
+          <w:lang w:val="en-GB" w:eastAsia="en-DK"/>
+        </w:rPr>
+        <w:t>Techdays</w:t>
+      </w:r>
+      <w:proofErr w:type="spellEnd"/>
+      <w:r>
+        <w:rPr>
+          <w:lang w:val="en-GB" w:eastAsia="en-DK"/>
+        </w:rPr>
+        <w:t xml:space="preserve"> 2023</w:t>
+      </w:r>
+      <w:r>
+        <w:rPr>
+          <w:lang w:val="en-GB" w:eastAsia="en-DK"/>
+        </w:rPr>
+        <w:t xml:space="preserve"> conference this year, consider learning some tips and tricks about telemetry in these sessions:</w:t>
+      </w:r>
+    </w:p>
+    <w:p>
+      <w:pPr>
+        <w:rPr>
+          <w:lang w:val="en-GB" w:eastAsia="en-DK"/>
+        </w:rPr>
+      </w:pPr>
+    </w:p>
+    <w:p>
+      <w:pPr>
+        <w:rPr>
+          <w:lang w:val="en-GB" w:eastAsia="en-DK"/>
+        </w:rPr>
+      </w:pPr>
+      <w:r>
+        <w:rPr>
+          <w:lang w:val="en-GB" w:eastAsia="en-DK"/>
+        </w:rPr>
+        <w:t xml:space="preserve">On </w:t>
+      </w:r>
+      <w:r>
+        <w:rPr>
+          <w:lang w:val="en-GB" w:eastAsia="en-DK"/>
+        </w:rPr>
+        <w:t>Tuesday June 20 and Wednesday June 21, you can attend the f</w:t>
+      </w:r>
+      <w:r>
+        <w:rPr>
+          <w:lang w:val="en-GB" w:eastAsia="en-DK"/>
+        </w:rPr>
+        <w:t>ull day pre-conference session</w:t>
+      </w:r>
+      <w:r>
+        <w:rPr>
+          <w:lang w:val="en-GB" w:eastAsia="en-DK"/>
+        </w:rPr>
+        <w:t>s</w:t>
+      </w:r>
+      <w:r>
+        <w:rPr>
+          <w:lang w:val="en-GB" w:eastAsia="en-DK"/>
+        </w:rPr>
+        <w:t xml:space="preserve">: </w:t>
+      </w:r>
+      <w:r>
+        <w:rPr>
+          <w:lang w:val="en-GB" w:eastAsia="en-DK"/>
+        </w:rPr>
+        <w:t xml:space="preserve">Telemetry </w:t>
+      </w:r>
+      <w:r>
+        <w:rPr>
+          <w:lang w:val="en-GB" w:eastAsia="en-DK"/>
+        </w:rPr>
+        <w:t>in a day</w:t>
+      </w:r>
+      <w:r>
+        <w:rPr>
+          <w:lang w:val="en-GB" w:eastAsia="en-DK"/>
+        </w:rPr>
+        <w:t>, by Microsoft MVP K</w:t>
+      </w:r>
+      <w:r>
+        <w:rPr>
+          <w:lang w:val="en-GB" w:eastAsia="en-DK"/>
+        </w:rPr>
+        <w:t>rzysztof Bialowas</w:t>
+      </w:r>
+      <w:r>
+        <w:rPr>
+          <w:lang w:val="en-GB" w:eastAsia="en-DK"/>
+        </w:rPr>
+        <w:t xml:space="preserve"> </w:t>
+      </w:r>
+      <w:r>
+        <w:rPr>
+          <w:lang w:val="en-GB" w:eastAsia="en-DK"/>
+        </w:rPr>
+        <w:t>(aka KB)</w:t>
+      </w:r>
+      <w:r>
+        <w:rPr>
+          <w:lang w:val="en-GB" w:eastAsia="en-DK"/>
+        </w:rPr>
+        <w:t>.</w:t>
+      </w:r>
+    </w:p>
+    <w:p>
+      <w:pPr>
+        <w:rPr>
+          <w:lang w:val="en-GB" w:eastAsia="en-DK"/>
+        </w:rPr>
+      </w:pPr>
+    </w:p>
+    <w:p>
+      <w:pPr>
+        <w:rPr>
+          <w:lang w:val="en-GB" w:eastAsia="en-DK"/>
+        </w:rPr>
+      </w:pPr>
+      <w:r>
+        <w:rPr>
+          <w:lang w:val="en-GB" w:eastAsia="en-DK"/>
+        </w:rPr>
+        <w:t xml:space="preserve">On </w:t>
+      </w:r>
+      <w:r>
+        <w:rPr>
+          <w:lang w:val="en-GB" w:eastAsia="en-DK"/>
+        </w:rPr>
+        <w:t xml:space="preserve">Thursday June 22, you can learn about Feature telemetry in the </w:t>
+      </w:r>
+      <w:proofErr w:type="gramStart"/>
+      <w:r>
+        <w:rPr>
+          <w:lang w:val="en-GB" w:eastAsia="en-DK"/>
+        </w:rPr>
+        <w:t>session</w:t>
+      </w:r>
+      <w:proofErr w:type="gramEnd"/>
+      <w:r>
+        <w:rPr>
+          <w:lang w:val="en-GB" w:eastAsia="en-DK"/>
+        </w:rPr>
+        <w:t xml:space="preserve">  </w:t>
+      </w:r>
+    </w:p>
+    <w:p>
+      <w:pPr>
+        <w:rPr>
+          <w:lang w:val="en-GB" w:eastAsia="en-DK"/>
+        </w:rPr>
+      </w:pPr>
+      <w:r>
+        <w:rPr>
+          <w:lang w:val="en-GB" w:eastAsia="en-DK"/>
+        </w:rPr>
+        <w:t>The System App in examples. How to develop more with less lines of code</w:t>
+      </w:r>
+    </w:p>
+    <w:p>
+      <w:pPr>
+        <w:rPr>
+          <w:lang w:val="en-GB" w:eastAsia="en-DK"/>
+        </w:rPr>
+      </w:pPr>
+      <w:r>
+        <w:rPr>
+          <w:lang w:val="en-GB" w:eastAsia="en-DK"/>
+        </w:rPr>
+        <w:t xml:space="preserve">by </w:t>
+      </w:r>
+      <w:r>
+        <w:rPr>
+          <w:lang w:val="en-GB" w:eastAsia="en-DK"/>
+        </w:rPr>
+        <w:t>Microsoft</w:t>
+      </w:r>
+      <w:r>
+        <w:rPr>
+          <w:lang w:val="en-GB" w:eastAsia="en-DK"/>
+        </w:rPr>
+        <w:t xml:space="preserve"> team lead for the system app Jesper Schultz and </w:t>
+      </w:r>
+      <w:r>
+        <w:rPr>
+          <w:lang w:val="en-GB" w:eastAsia="en-DK"/>
+        </w:rPr>
+        <w:t>Microsoft MVP Krzysztof Bialowas</w:t>
+      </w:r>
+      <w:r>
+        <w:rPr>
+          <w:lang w:val="en-GB" w:eastAsia="en-DK"/>
+        </w:rPr>
+        <w:t xml:space="preserve"> </w:t>
+      </w:r>
+      <w:r>
+        <w:rPr>
+          <w:lang w:val="en-GB" w:eastAsia="en-DK"/>
+        </w:rPr>
+        <w:t xml:space="preserve">(aka </w:t>
+      </w:r>
+      <w:r>
+        <w:rPr>
+          <w:lang w:val="en-GB" w:eastAsia="en-DK"/>
+        </w:rPr>
+        <w:t>KB</w:t>
+      </w:r>
+      <w:r>
+        <w:rPr>
+          <w:lang w:val="en-GB" w:eastAsia="en-DK"/>
+        </w:rPr>
+        <w:t>)</w:t>
+      </w:r>
+      <w:r>
+        <w:rPr>
+          <w:lang w:val="en-GB" w:eastAsia="en-DK"/>
+        </w:rPr>
+        <w:t>.</w:t>
+      </w:r>
+    </w:p>
+    <w:bookmarkEnd w:id="0"/>
+    <w:p>
+      <w:pPr>
+        <w:rPr>
+          <w:lang w:val="en-GB" w:eastAsia="en-DK"/>
+        </w:rPr>
+      </w:pPr>
+    </w:p>
+    <w:p>
+      <w:pPr>
+        <w:rPr>
+          <w:lang w:val="en-GB" w:eastAsia="en-DK"/>
+        </w:rPr>
+      </w:pPr>
+      <w:r>
+        <w:rPr>
+          <w:lang w:val="en-GB" w:eastAsia="en-DK"/>
+        </w:rPr>
+        <w:t>And I was told (I asked) that</w:t>
+      </w:r>
+      <w:r>
+        <w:rPr>
+          <w:lang w:val="en-GB" w:eastAsia="en-DK"/>
+        </w:rPr>
+        <w:t xml:space="preserve"> following sessions at </w:t>
+      </w:r>
+      <w:proofErr w:type="spellStart"/>
+      <w:r>
+        <w:rPr>
+          <w:lang w:val="en-GB" w:eastAsia="en-DK"/>
+        </w:rPr>
+        <w:t>BCTechdays</w:t>
+      </w:r>
+      <w:proofErr w:type="spellEnd"/>
+      <w:r>
+        <w:rPr>
+          <w:lang w:val="en-GB" w:eastAsia="en-DK"/>
+        </w:rPr>
+        <w:t xml:space="preserve"> 2023 will include telemetry content in the context of the topics presented:</w:t>
+      </w:r>
+    </w:p>
+    <w:p>
+      <w:pPr>
+        <w:pStyle w:val="ListParagraph"/>
+        <w:numPr>
+          <w:ilvl w:val="0"/>
+          <w:numId w:val="13"/>
+        </w:numPr>
+        <w:rPr>
+          <w:lang w:val="en-GB" w:eastAsia="en-DK"/>
+        </w:rPr>
+      </w:pPr>
+      <w:r>
+        <w:rPr>
+          <w:lang w:val="en-GB" w:eastAsia="en-DK"/>
+        </w:rPr>
+        <w:t xml:space="preserve">Business Central Reporting </w:t>
+      </w:r>
+      <w:proofErr w:type="gramStart"/>
+      <w:r>
+        <w:rPr>
+          <w:lang w:val="en-GB" w:eastAsia="en-DK"/>
+        </w:rPr>
+        <w:t>demystified</w:t>
+      </w:r>
+      <w:proofErr w:type="gramEnd"/>
+      <w:r>
+        <w:rPr>
+          <w:lang w:val="en-GB" w:eastAsia="en-DK"/>
+        </w:rPr>
+        <w:t xml:space="preserve"> </w:t>
+      </w:r>
+    </w:p>
+    <w:p>
+      <w:pPr>
+        <w:pStyle w:val="ListParagraph"/>
+        <w:numPr>
+          <w:ilvl w:val="0"/>
+          <w:numId w:val="13"/>
+        </w:numPr>
+        <w:rPr>
+          <w:lang w:val="en-GB" w:eastAsia="en-DK"/>
+        </w:rPr>
+      </w:pPr>
+      <w:r>
+        <w:rPr>
+          <w:highlight w:val="yellow"/>
+          <w:lang w:val="en-GB" w:eastAsia="en-DK"/>
+        </w:rPr>
+        <w:t xml:space="preserve">Microsoft Presents: Locking in AL: Runtime and explicit AL </w:t>
+      </w:r>
+      <w:proofErr w:type="gramStart"/>
+      <w:r>
+        <w:rPr>
+          <w:highlight w:val="yellow"/>
+          <w:lang w:val="en-GB" w:eastAsia="en-DK"/>
+        </w:rPr>
+        <w:t>control</w:t>
+      </w:r>
+      <w:proofErr w:type="gramEnd"/>
+      <w:r>
+        <w:rPr>
+          <w:lang w:val="en-GB" w:eastAsia="en-DK"/>
+        </w:rPr>
+        <w:t xml:space="preserve"> </w:t>
+      </w:r>
+    </w:p>
+    <w:p>
+      <w:pPr>
+        <w:pStyle w:val="ListParagraph"/>
+        <w:numPr>
+          <w:ilvl w:val="0"/>
+          <w:numId w:val="13"/>
+        </w:numPr>
+        <w:rPr>
+          <w:lang w:val="en-GB" w:eastAsia="en-DK"/>
+        </w:rPr>
+      </w:pPr>
+      <w:r>
+        <w:rPr>
+          <w:highlight w:val="yellow"/>
+          <w:lang w:val="en-GB" w:eastAsia="en-DK"/>
+        </w:rPr>
+        <w:t>Microsoft Presents: Using AL-Go for GitHub</w:t>
+      </w:r>
+    </w:p>
+    <w:p>
+      <w:pPr>
+        <w:pStyle w:val="ListParagraph"/>
+        <w:numPr>
+          <w:ilvl w:val="0"/>
+          <w:numId w:val="13"/>
+        </w:numPr>
+        <w:rPr>
+          <w:highlight w:val="yellow"/>
+          <w:lang w:val="en-GB" w:eastAsia="en-DK"/>
+        </w:rPr>
+      </w:pPr>
+      <w:r>
+        <w:rPr>
+          <w:highlight w:val="yellow"/>
+          <w:lang w:val="en-GB" w:eastAsia="en-DK"/>
+        </w:rPr>
+        <w:t xml:space="preserve">Microsoft Presents: Locking in AL: Runtime and explicit AL </w:t>
+      </w:r>
+      <w:proofErr w:type="gramStart"/>
+      <w:r>
+        <w:rPr>
+          <w:highlight w:val="yellow"/>
+          <w:lang w:val="en-GB" w:eastAsia="en-DK"/>
+        </w:rPr>
+        <w:t>control</w:t>
+      </w:r>
+      <w:proofErr w:type="gramEnd"/>
+    </w:p>
+    <w:p>
+      <w:pPr>
+        <w:pStyle w:val="ListParagraph"/>
+        <w:numPr>
+          <w:ilvl w:val="0"/>
+          <w:numId w:val="13"/>
+        </w:numPr>
+        <w:rPr>
+          <w:highlight w:val="yellow"/>
+          <w:lang w:val="en-GB" w:eastAsia="en-DK"/>
+        </w:rPr>
+      </w:pPr>
+      <w:r>
+        <w:rPr>
+          <w:highlight w:val="yellow"/>
+          <w:lang w:val="en-GB" w:eastAsia="en-DK"/>
+        </w:rPr>
+        <w:t>Microsoft Presents: What's new in AL</w:t>
+      </w:r>
+    </w:p>
+    <w:p>
+      <w:pPr>
+        <w:pStyle w:val="ListParagraph"/>
+        <w:numPr>
+          <w:ilvl w:val="0"/>
+          <w:numId w:val="13"/>
+        </w:numPr>
+        <w:rPr>
+          <w:highlight w:val="yellow"/>
+          <w:lang w:val="en-GB" w:eastAsia="en-DK"/>
+        </w:rPr>
+      </w:pPr>
+      <w:r>
+        <w:rPr>
+          <w:highlight w:val="yellow"/>
+          <w:lang w:val="en-GB" w:eastAsia="en-DK"/>
+        </w:rPr>
+        <w:t xml:space="preserve">Microsoft Presents: Demystifying AppSource </w:t>
+      </w:r>
+      <w:proofErr w:type="gramStart"/>
+      <w:r>
+        <w:rPr>
+          <w:highlight w:val="yellow"/>
+          <w:lang w:val="en-GB" w:eastAsia="en-DK"/>
+        </w:rPr>
+        <w:t>development</w:t>
+      </w:r>
+      <w:proofErr w:type="gramEnd"/>
+    </w:p>
+    <w:p>
+      <w:pPr>
+        <w:pStyle w:val="ListParagraph"/>
+        <w:numPr>
+          <w:ilvl w:val="0"/>
+          <w:numId w:val="13"/>
+        </w:numPr>
+        <w:rPr>
+          <w:highlight w:val="yellow"/>
+          <w:lang w:val="en-GB" w:eastAsia="en-DK"/>
+        </w:rPr>
+      </w:pPr>
+      <w:r>
+        <w:rPr>
+          <w:highlight w:val="yellow"/>
+          <w:lang w:val="en-GB" w:eastAsia="en-DK"/>
+        </w:rPr>
+        <w:t>Microsoft Presents: What's new in cloud migration and upgrade</w:t>
+      </w:r>
+    </w:p>
+    <w:p>
+      <w:pPr>
+        <w:pStyle w:val="ListParagraph"/>
+        <w:numPr>
+          <w:ilvl w:val="0"/>
+          <w:numId w:val="13"/>
+        </w:numPr>
+        <w:rPr>
+          <w:highlight w:val="yellow"/>
+          <w:lang w:val="en-GB" w:eastAsia="en-DK"/>
+        </w:rPr>
+      </w:pPr>
+      <w:r>
+        <w:rPr>
+          <w:highlight w:val="yellow"/>
+          <w:lang w:val="en-GB" w:eastAsia="en-DK"/>
+        </w:rPr>
+        <w:t>API best practices</w:t>
+      </w:r>
+    </w:p>
+    <w:p>
+      <w:pPr>
+        <w:rPr>
+          <w:lang w:val="en-GB" w:eastAsia="en-DK"/>
+        </w:rPr>
+      </w:pPr>
+    </w:p>
+    <w:p>
+      <w:pPr>
+        <w:rPr>
+          <w:b/>
+          <w:bCs/>
+          <w:lang w:val="en-GB" w:eastAsia="en-DK"/>
+        </w:rPr>
+      </w:pPr>
+      <w:r>
+        <w:rPr>
+          <w:lang w:val="en-GB" w:eastAsia="en-DK"/>
+        </w:rPr>
+        <w:t xml:space="preserve">Read </w:t>
+      </w:r>
+      <w:proofErr w:type="gramStart"/>
+      <w:r>
+        <w:rPr>
+          <w:lang w:val="en-GB" w:eastAsia="en-DK"/>
+        </w:rPr>
+        <w:t>more</w:t>
+      </w:r>
+      <w:proofErr w:type="gramEnd"/>
+    </w:p>
+    <w:p>
+      <w:pPr>
+        <w:rPr>
+          <w:lang w:val="en-GB" w:eastAsia="en-DK"/>
+        </w:rPr>
+      </w:pPr>
+      <w:hyperlink r:id="rId17" w:history="1">
         <w:r>
           <w:rPr>
             <w:rStyle w:val="Hyperlink"/>
@@ -919,13 +3301,19 @@
         <w:rPr>
           <w:lang w:val="en-GB" w:eastAsia="en-DK"/>
         </w:rPr>
-        <w:t>mainly</w:t>
-      </w:r>
-      <w:r>
-        <w:rPr>
-          <w:lang w:val="en-GB" w:eastAsia="en-DK"/>
-        </w:rPr>
-        <w:t xml:space="preserve"> include all the new cool types of telemetry we got in the </w:t>
+        <w:t xml:space="preserve">include </w:t>
+      </w:r>
+      <w:r>
+        <w:rPr>
+          <w:lang w:val="en-GB" w:eastAsia="en-DK"/>
+        </w:rPr>
+        <w:t xml:space="preserve">many of </w:t>
+      </w:r>
+      <w:r>
+        <w:rPr>
+          <w:lang w:val="en-GB" w:eastAsia="en-DK"/>
+        </w:rPr>
+        <w:t xml:space="preserve">the new cool types of telemetry we got in the </w:t>
       </w:r>
       <w:r>
         <w:rPr>
@@ -944,6 +3332,36 @@
           <w:lang w:val="en-GB" w:eastAsia="en-DK"/>
         </w:rPr>
         <w:t>.</w:t>
+      </w:r>
+      <w:r>
+        <w:rPr>
+          <w:lang w:val="en-GB" w:eastAsia="en-DK"/>
+        </w:rPr>
+        <w:t xml:space="preserve"> And if you work with performance tuning, you are also in for a treat. </w:t>
+      </w:r>
+      <w:r>
+        <w:rPr>
+          <w:lang w:val="en-GB" w:eastAsia="en-DK"/>
+        </w:rPr>
+        <w:t>We</w:t>
+      </w:r>
+      <w:r>
+        <w:rPr>
+          <w:lang w:val="en-GB" w:eastAsia="en-DK"/>
+        </w:rPr>
+        <w:t xml:space="preserve"> added AI-driven visuals to many of the pages in the performance report. </w:t>
+      </w:r>
+      <w:r>
+        <w:rPr>
+          <w:lang w:val="en-GB" w:eastAsia="en-DK"/>
+        </w:rPr>
+        <w:t xml:space="preserve">Does this qualify to be called Co-pilot on telemetry? Maybe not. But I do think that the new capabilities can provide some guidance on places to start investigations. </w:t>
+      </w:r>
+      <w:r>
+        <w:rPr>
+          <w:lang w:val="en-GB" w:eastAsia="en-DK"/>
+        </w:rPr>
+        <w:t xml:space="preserve">Please let me know if these visuals provide valuable insights for your data – this is very hard to test on demo data. </w:t>
       </w:r>
     </w:p>
     <w:p>
@@ -993,15 +3411,16 @@
         <w:rPr>
           <w:lang w:val="en-GB" w:eastAsia="en-DK"/>
         </w:rPr>
-        <w:lastRenderedPageBreak/>
         <w:t>On the page “</w:t>
       </w:r>
+      <w:proofErr w:type="spellStart"/>
       <w:r>
         <w:rPr>
           <w:lang w:val="en-GB" w:eastAsia="en-DK"/>
         </w:rPr>
         <w:t>IncomingWebserviceErrors</w:t>
       </w:r>
+      <w:proofErr w:type="spellEnd"/>
       <w:r>
         <w:rPr>
           <w:lang w:val="en-GB" w:eastAsia="en-DK"/>
@@ -1018,13 +3437,27 @@
         <w:rPr>
           <w:lang w:val="en-GB" w:eastAsia="en-DK"/>
         </w:rPr>
-        <w:t xml:space="preserve"> Use this to a</w:t>
-      </w:r>
-      <w:r>
-        <w:rPr>
-          <w:lang w:val="en-GB" w:eastAsia="en-DK"/>
-        </w:rPr>
-        <w:t>nalyze failed calls by user agents (who called). See failure reason and diagnostics messages (for API/OData requests) to help find the root cause of the errors.</w:t>
+        <w:t xml:space="preserve"> Use this to </w:t>
+      </w:r>
+      <w:proofErr w:type="spellStart"/>
+      <w:r>
+        <w:rPr>
+          <w:lang w:val="en-GB" w:eastAsia="en-DK"/>
+        </w:rPr>
+        <w:t>a</w:t>
+      </w:r>
+      <w:r>
+        <w:rPr>
+          <w:lang w:val="en-GB" w:eastAsia="en-DK"/>
+        </w:rPr>
+        <w:t>nalyze</w:t>
+      </w:r>
+      <w:proofErr w:type="spellEnd"/>
+      <w:r>
+        <w:rPr>
+          <w:lang w:val="en-GB" w:eastAsia="en-DK"/>
+        </w:rPr>
+        <w:t xml:space="preserve"> failed calls by user agents (who called). See failure reason and diagnostics messages (for API/OData requests) to help find the root cause of the errors.</w:t>
       </w:r>
     </w:p>
     <w:p>
@@ -1084,7 +3517,21 @@
         <w:rPr>
           <w:lang w:val="en-GB" w:eastAsia="en-DK"/>
         </w:rPr>
-        <w:t>Performance: On page 'Incoming Web Service performance', added calculations on queue time (introduced in telemetry in v22). Use this to analyze time spent in web service queues.</w:t>
+        <w:t xml:space="preserve">Performance: On page 'Incoming Web Service performance', added calculations on queue time (introduced in telemetry in v22). Use this to </w:t>
+      </w:r>
+      <w:proofErr w:type="spellStart"/>
+      <w:r>
+        <w:rPr>
+          <w:lang w:val="en-GB" w:eastAsia="en-DK"/>
+        </w:rPr>
+        <w:t>analyze</w:t>
+      </w:r>
+      <w:proofErr w:type="spellEnd"/>
+      <w:r>
+        <w:rPr>
+          <w:lang w:val="en-GB" w:eastAsia="en-DK"/>
+        </w:rPr>
+        <w:t xml:space="preserve"> time spent in web service queues.</w:t>
       </w:r>
     </w:p>
     <w:p>
@@ -1129,7 +3576,21 @@
         <w:rPr>
           <w:lang w:val="en-GB" w:eastAsia="en-DK"/>
         </w:rPr>
-        <w:t xml:space="preserve"> new dimension exclusiveTime (this dimension was introduced in 21.6/22.0)</w:t>
+        <w:t xml:space="preserve"> new dimension </w:t>
+      </w:r>
+      <w:proofErr w:type="spellStart"/>
+      <w:r>
+        <w:rPr>
+          <w:lang w:val="en-GB" w:eastAsia="en-DK"/>
+        </w:rPr>
+        <w:t>exclusiveTime</w:t>
+      </w:r>
+      <w:proofErr w:type="spellEnd"/>
+      <w:r>
+        <w:rPr>
+          <w:lang w:val="en-GB" w:eastAsia="en-DK"/>
+        </w:rPr>
+        <w:t xml:space="preserve"> (this dimension was introduced in 21.6/22.0)</w:t>
       </w:r>
       <w:r>
         <w:rPr>
@@ -1307,7 +3768,7 @@
           <w:lang w:val="en-GB" w:eastAsia="en-DK"/>
         </w:rPr>
       </w:pPr>
-      <w:hyperlink r:id="rId10" w:history="1">
+      <w:hyperlink r:id="rId18" w:history="1">
         <w:r>
           <w:rPr>
             <w:rStyle w:val="Hyperlink"/>
@@ -1402,7 +3863,7 @@
           <w:lang w:val="en-GB" w:eastAsia="en-DK"/>
         </w:rPr>
       </w:pPr>
-      <w:hyperlink r:id="rId11" w:history="1">
+      <w:hyperlink r:id="rId19" w:history="1">
         <w:r>
           <w:rPr>
             <w:rStyle w:val="Hyperlink"/>
@@ -1452,9 +3913,9 @@
           <w:lang w:val="en-GB" w:eastAsia="en-DK"/>
         </w:rPr>
       </w:pPr>
-      <w:bookmarkStart w:id="0" w:name="_Hlk127604065"/>
-    </w:p>
-    <w:bookmarkEnd w:id="0"/>
+      <w:bookmarkStart w:id="1" w:name="_Hlk127604065"/>
+    </w:p>
+    <w:bookmarkEnd w:id="1"/>
     <w:p>
       <w:pPr>
         <w:rPr>
@@ -1540,30 +4001,30 @@
     </w:p>
     <w:p>
       <w:pPr>
-        <w:pStyle w:val="ListParagraph"/>
-        <w:numPr>
-          <w:ilvl w:val="0"/>
-          <w:numId w:val="10"/>
-        </w:numPr>
-        <w:shd w:val="clear" w:color="auto" w:fill="FFFFFF"/>
-        <w:spacing w:after="240"/>
-        <w:rPr>
-          <w:rFonts w:ascii="Segoe UI" w:hAnsi="Segoe UI" w:cs="Segoe UI"/>
-          <w:color w:val="24292F"/>
-          <w:sz w:val="21"/>
-          <w:szCs w:val="21"/>
-        </w:rPr>
-      </w:pPr>
-      <w:bookmarkStart w:id="1" w:name="_Hlk127515836"/>
-      <w:r>
-        <w:rPr>
-          <w:rFonts w:ascii="Segoe UI" w:hAnsi="Segoe UI" w:cs="Segoe UI"/>
-          <w:color w:val="24292F"/>
-          <w:sz w:val="21"/>
-          <w:szCs w:val="21"/>
-          <w:lang w:val="en-US"/>
-        </w:rPr>
-        <w:t xml:space="preserve">Long running AL method telemetry (eventId RT0018) </w:t>
+        <w:rPr>
+          <w:lang w:val="en-GB" w:eastAsia="en-DK"/>
+        </w:rPr>
+      </w:pPr>
+      <w:bookmarkStart w:id="2" w:name="_Hlk127515836"/>
+      <w:r>
+        <w:rPr>
+          <w:lang w:val="en-GB" w:eastAsia="en-DK"/>
+        </w:rPr>
+        <w:t>Long running AL method telemetry (</w:t>
+      </w:r>
+      <w:proofErr w:type="spellStart"/>
+      <w:r>
+        <w:rPr>
+          <w:lang w:val="en-GB" w:eastAsia="en-DK"/>
+        </w:rPr>
+        <w:t>eventId</w:t>
+      </w:r>
+      <w:proofErr w:type="spellEnd"/>
+      <w:r>
+        <w:rPr>
+          <w:lang w:val="en-GB" w:eastAsia="en-DK"/>
+        </w:rPr>
+        <w:t xml:space="preserve"> RT0018) </w:t>
       </w:r>
       <w:r>
         <w:rPr>
@@ -1573,105 +4034,70 @@
       </w:r>
       <w:r>
         <w:rPr>
-          <w:rFonts w:ascii="Segoe UI" w:hAnsi="Segoe UI" w:cs="Segoe UI"/>
-          <w:color w:val="24292F"/>
-          <w:sz w:val="21"/>
-          <w:szCs w:val="21"/>
-          <w:lang w:val="en-US"/>
+          <w:lang w:val="en-GB" w:eastAsia="en-DK"/>
         </w:rPr>
         <w:t xml:space="preserve">in the custom dimensions </w:t>
       </w:r>
-      <w:r>
-        <w:rPr>
-          <w:rFonts w:ascii="Segoe UI" w:hAnsi="Segoe UI" w:cs="Segoe UI"/>
-          <w:color w:val="24292F"/>
-          <w:sz w:val="21"/>
-          <w:szCs w:val="21"/>
+      <w:proofErr w:type="spellStart"/>
+      <w:r>
+        <w:rPr>
+          <w:lang w:val="en-GB" w:eastAsia="en-DK"/>
         </w:rPr>
         <w:t>sqlRowsRead</w:t>
       </w:r>
-      <w:r>
-        <w:rPr>
-          <w:rFonts w:ascii="Segoe UI" w:hAnsi="Segoe UI" w:cs="Segoe UI"/>
-          <w:color w:val="24292F"/>
-          <w:sz w:val="21"/>
-          <w:szCs w:val="21"/>
-          <w:lang w:val="en-US"/>
+      <w:proofErr w:type="spellEnd"/>
+      <w:r>
+        <w:rPr>
+          <w:lang w:val="en-GB" w:eastAsia="en-DK"/>
         </w:rPr>
         <w:t xml:space="preserve"> and </w:t>
       </w:r>
-      <w:r>
-        <w:rPr>
-          <w:rFonts w:ascii="Segoe UI" w:hAnsi="Segoe UI" w:cs="Segoe UI"/>
-          <w:color w:val="24292F"/>
-          <w:sz w:val="21"/>
-          <w:szCs w:val="21"/>
+      <w:proofErr w:type="spellStart"/>
+      <w:r>
+        <w:rPr>
+          <w:lang w:val="en-GB" w:eastAsia="en-DK"/>
         </w:rPr>
         <w:t>sqlStatements</w:t>
       </w:r>
-      <w:r>
-        <w:rPr>
-          <w:rFonts w:ascii="Segoe UI" w:hAnsi="Segoe UI" w:cs="Segoe UI"/>
-          <w:color w:val="24292F"/>
-          <w:sz w:val="21"/>
-          <w:szCs w:val="21"/>
-          <w:lang w:val="en-GB"/>
+      <w:proofErr w:type="spellEnd"/>
+      <w:r>
+        <w:rPr>
+          <w:lang w:val="en-GB" w:eastAsia="en-DK"/>
         </w:rPr>
         <w:t>.</w:t>
       </w:r>
       <w:r>
         <w:rPr>
-          <w:rFonts w:ascii="Segoe UI" w:hAnsi="Segoe UI" w:cs="Segoe UI"/>
-          <w:color w:val="24292F"/>
-          <w:sz w:val="21"/>
-          <w:szCs w:val="21"/>
+          <w:lang w:val="en-GB" w:eastAsia="en-DK"/>
         </w:rPr>
         <w:t xml:space="preserve"> </w:t>
       </w:r>
     </w:p>
     <w:p>
       <w:pPr>
-        <w:pStyle w:val="ListParagraph"/>
-        <w:numPr>
-          <w:ilvl w:val="0"/>
-          <w:numId w:val="10"/>
-        </w:numPr>
-        <w:shd w:val="clear" w:color="auto" w:fill="FFFFFF"/>
-        <w:spacing w:after="240"/>
-        <w:rPr>
-          <w:rFonts w:ascii="Segoe UI" w:hAnsi="Segoe UI" w:cs="Segoe UI"/>
-          <w:color w:val="24292F"/>
-          <w:sz w:val="21"/>
-          <w:szCs w:val="21"/>
-        </w:rPr>
-      </w:pPr>
-      <w:r>
-        <w:rPr>
-          <w:rFonts w:ascii="Segoe UI" w:hAnsi="Segoe UI" w:cs="Segoe UI"/>
-          <w:color w:val="24292F"/>
-          <w:sz w:val="21"/>
-          <w:szCs w:val="21"/>
+        <w:rPr>
+          <w:lang w:val="en-GB" w:eastAsia="en-DK"/>
+        </w:rPr>
+      </w:pPr>
+      <w:r>
+        <w:rPr>
+          <w:lang w:val="en-GB" w:eastAsia="en-DK"/>
         </w:rPr>
         <w:t>Outgoing web service telemetry (</w:t>
       </w:r>
-      <w:r>
-        <w:rPr>
-          <w:rFonts w:ascii="Segoe UI" w:hAnsi="Segoe UI" w:cs="Segoe UI"/>
-          <w:color w:val="24292F"/>
-          <w:sz w:val="21"/>
-          <w:szCs w:val="21"/>
-          <w:lang w:val="en-US"/>
-        </w:rPr>
-        <w:t xml:space="preserve">eventId </w:t>
-      </w:r>
-      <w:r>
-        <w:rPr>
-          <w:rFonts w:ascii="Segoe UI" w:hAnsi="Segoe UI" w:cs="Segoe UI"/>
-          <w:color w:val="24292F"/>
-          <w:sz w:val="21"/>
-          <w:szCs w:val="21"/>
-        </w:rPr>
-        <w:t xml:space="preserve">RT0019) </w:t>
+      <w:proofErr w:type="spellStart"/>
+      <w:r>
+        <w:rPr>
+          <w:lang w:val="en-GB" w:eastAsia="en-DK"/>
+        </w:rPr>
+        <w:t>eventId</w:t>
+      </w:r>
+      <w:proofErr w:type="spellEnd"/>
+      <w:r>
+        <w:rPr>
+          <w:lang w:val="en-GB" w:eastAsia="en-DK"/>
+        </w:rPr>
+        <w:t xml:space="preserve"> RT0019) </w:t>
       </w:r>
       <w:r>
         <w:rPr>
@@ -1681,31 +4107,23 @@
       </w:r>
       <w:r>
         <w:rPr>
-          <w:rFonts w:ascii="Segoe UI" w:hAnsi="Segoe UI" w:cs="Segoe UI"/>
-          <w:color w:val="24292F"/>
-          <w:sz w:val="21"/>
-          <w:szCs w:val="21"/>
-        </w:rPr>
-        <w:t>client</w:t>
-      </w:r>
-      <w:r>
-        <w:rPr>
-          <w:rFonts w:ascii="Segoe UI" w:hAnsi="Segoe UI" w:cs="Segoe UI"/>
-          <w:color w:val="24292F"/>
-          <w:sz w:val="21"/>
-          <w:szCs w:val="21"/>
-          <w:lang w:val="en-US"/>
-        </w:rPr>
-        <w:t xml:space="preserve"> t</w:t>
-      </w:r>
-      <w:r>
-        <w:rPr>
-          <w:rFonts w:ascii="Segoe UI" w:hAnsi="Segoe UI" w:cs="Segoe UI"/>
-          <w:color w:val="24292F"/>
-          <w:sz w:val="21"/>
-          <w:szCs w:val="21"/>
-        </w:rPr>
-        <w:t>ype and AL stack trace</w:t>
+          <w:lang w:val="en-GB" w:eastAsia="en-DK"/>
+        </w:rPr>
+        <w:t>client t</w:t>
+      </w:r>
+      <w:proofErr w:type="spellStart"/>
+      <w:r>
+        <w:rPr>
+          <w:lang w:val="en-GB" w:eastAsia="en-DK"/>
+        </w:rPr>
+        <w:t>ype</w:t>
+      </w:r>
+      <w:proofErr w:type="spellEnd"/>
+      <w:r>
+        <w:rPr>
+          <w:lang w:val="en-GB" w:eastAsia="en-DK"/>
+        </w:rPr>
+        <w:t xml:space="preserve"> and AL stack trace</w:t>
       </w:r>
       <w:r>
         <w:rPr>
@@ -1715,50 +4133,36 @@
       </w:r>
       <w:r>
         <w:rPr>
-          <w:rFonts w:ascii="Segoe UI" w:hAnsi="Segoe UI" w:cs="Segoe UI"/>
-          <w:color w:val="24292F"/>
-          <w:sz w:val="21"/>
-          <w:szCs w:val="21"/>
-          <w:lang w:val="en-US"/>
+          <w:lang w:val="en-GB" w:eastAsia="en-DK"/>
         </w:rPr>
         <w:t xml:space="preserve">in the custom dimensions </w:t>
       </w:r>
-      <w:r>
-        <w:rPr>
-          <w:rFonts w:ascii="Segoe UI" w:hAnsi="Segoe UI" w:cs="Segoe UI"/>
-          <w:color w:val="24292F"/>
-          <w:sz w:val="21"/>
-          <w:szCs w:val="21"/>
+      <w:proofErr w:type="spellStart"/>
+      <w:r>
+        <w:rPr>
+          <w:lang w:val="en-GB" w:eastAsia="en-DK"/>
         </w:rPr>
         <w:t>clientType</w:t>
       </w:r>
-      <w:r>
-        <w:rPr>
-          <w:rFonts w:ascii="Segoe UI" w:hAnsi="Segoe UI" w:cs="Segoe UI"/>
-          <w:color w:val="24292F"/>
-          <w:sz w:val="21"/>
-          <w:szCs w:val="21"/>
-          <w:lang w:val="en-US"/>
+      <w:proofErr w:type="spellEnd"/>
+      <w:r>
+        <w:rPr>
+          <w:lang w:val="en-GB" w:eastAsia="en-DK"/>
         </w:rPr>
         <w:t xml:space="preserve"> and </w:t>
       </w:r>
-      <w:r>
-        <w:rPr>
-          <w:rFonts w:ascii="Segoe UI" w:hAnsi="Segoe UI" w:cs="Segoe UI"/>
-          <w:color w:val="24292F"/>
-          <w:sz w:val="21"/>
-          <w:szCs w:val="21"/>
+      <w:proofErr w:type="spellStart"/>
+      <w:r>
+        <w:rPr>
+          <w:lang w:val="en-GB" w:eastAsia="en-DK"/>
         </w:rPr>
         <w:t>alStackTrace</w:t>
       </w:r>
-      <w:bookmarkEnd w:id="1"/>
-      <w:r>
-        <w:rPr>
-          <w:rFonts w:ascii="Segoe UI" w:hAnsi="Segoe UI" w:cs="Segoe UI"/>
-          <w:color w:val="24292F"/>
-          <w:sz w:val="21"/>
-          <w:szCs w:val="21"/>
-          <w:lang w:val="en-GB"/>
+      <w:bookmarkEnd w:id="2"/>
+      <w:proofErr w:type="spellEnd"/>
+      <w:r>
+        <w:rPr>
+          <w:lang w:val="en-GB" w:eastAsia="en-DK"/>
         </w:rPr>
         <w:t>.</w:t>
       </w:r>
@@ -1770,12 +4174,62 @@
         </w:rPr>
         <w:t xml:space="preserve">KQL samples might already have been updated, see </w:t>
       </w:r>
-      <w:hyperlink r:id="rId12" w:history="1">
+      <w:hyperlink r:id="rId20" w:history="1">
+        <w:proofErr w:type="spellStart"/>
         <w:r>
           <w:rPr>
             <w:rStyle w:val="Hyperlink"/>
           </w:rPr>
-          <w:t>BCTech/samples/AppInsights/KQL/Queries/ExampleQueriesForEachArea at master · microsoft/BCTech (github.com)</w:t>
+          <w:t>BCTech</w:t>
+        </w:r>
+        <w:proofErr w:type="spellEnd"/>
+        <w:r>
+          <w:rPr>
+            <w:rStyle w:val="Hyperlink"/>
+          </w:rPr>
+          <w:t>/samples/AppInsights/KQL/Queries/</w:t>
+        </w:r>
+        <w:proofErr w:type="spellStart"/>
+        <w:r>
+          <w:rPr>
+            <w:rStyle w:val="Hyperlink"/>
+          </w:rPr>
+          <w:t>ExampleQueriesForEachArea</w:t>
+        </w:r>
+        <w:proofErr w:type="spellEnd"/>
+        <w:r>
+          <w:rPr>
+            <w:rStyle w:val="Hyperlink"/>
+          </w:rPr>
+          <w:t xml:space="preserve"> at master · </w:t>
+        </w:r>
+        <w:proofErr w:type="spellStart"/>
+        <w:r>
+          <w:rPr>
+            <w:rStyle w:val="Hyperlink"/>
+          </w:rPr>
+          <w:t>microsoft</w:t>
+        </w:r>
+        <w:proofErr w:type="spellEnd"/>
+        <w:r>
+          <w:rPr>
+            <w:rStyle w:val="Hyperlink"/>
+          </w:rPr>
+          <w:t>/</w:t>
+        </w:r>
+        <w:proofErr w:type="spellStart"/>
+        <w:r>
+          <w:rPr>
+            <w:rStyle w:val="Hyperlink"/>
+          </w:rPr>
+          <w:t>BCTech</w:t>
+        </w:r>
+        <w:proofErr w:type="spellEnd"/>
+        <w:r>
+          <w:rPr>
+            <w:rStyle w:val="Hyperlink"/>
+          </w:rPr>
+          <w:t xml:space="preserve"> (github.com)</w:t>
         </w:r>
       </w:hyperlink>
     </w:p>
@@ -1796,19 +4250,31 @@
         <w:rPr>
           <w:lang w:val="en-US"/>
         </w:rPr>
-        <w:t xml:space="preserve">The Power BI apps will be updated to use this information in the </w:t>
+        <w:t xml:space="preserve">The Power BI apps will </w:t>
       </w:r>
       <w:r>
         <w:rPr>
           <w:lang w:val="en-US"/>
         </w:rPr>
-        <w:t>June</w:t>
+        <w:t xml:space="preserve">likely </w:t>
       </w:r>
       <w:r>
         <w:rPr>
           <w:lang w:val="en-US"/>
         </w:rPr>
-        <w:t>/July</w:t>
+        <w:t xml:space="preserve">be updated to use this information in the </w:t>
+      </w:r>
+      <w:r>
+        <w:rPr>
+          <w:lang w:val="en-US"/>
+        </w:rPr>
+        <w:t>July</w:t>
+      </w:r>
+      <w:r>
+        <w:rPr>
+          <w:lang w:val="en-US"/>
+        </w:rPr>
+        <w:t>/August</w:t>
       </w:r>
       <w:r>
         <w:rPr>
@@ -1869,92 +4335,122 @@
     </w:p>
     <w:p>
       <w:pPr>
-        <w:pStyle w:val="ListParagraph"/>
-        <w:numPr>
-          <w:ilvl w:val="0"/>
-          <w:numId w:val="10"/>
-        </w:numPr>
-        <w:rPr>
-          <w:lang w:val="en-GB" w:eastAsia="en-DK"/>
-        </w:rPr>
-      </w:pPr>
-      <w:r>
-        <w:rPr>
-          <w:rFonts w:ascii="Segoe UI" w:hAnsi="Segoe UI" w:cs="Segoe UI"/>
-          <w:color w:val="24292F"/>
-          <w:sz w:val="21"/>
-          <w:szCs w:val="21"/>
+        <w:rPr>
+          <w:lang w:val="en-GB" w:eastAsia="en-DK"/>
+        </w:rPr>
+      </w:pPr>
+      <w:r>
+        <w:rPr>
+          <w:lang w:val="en-GB" w:eastAsia="en-DK"/>
+        </w:rPr>
+        <w:lastRenderedPageBreak/>
+        <w:t>Information on files blocked from upload due to malware scanning (only in the online version).</w:t>
+      </w:r>
+    </w:p>
+    <w:p>
+      <w:pPr>
+        <w:rPr>
+          <w:lang w:val="en-GB" w:eastAsia="en-DK"/>
+        </w:rPr>
+      </w:pPr>
+      <w:r>
+        <w:rPr>
+          <w:lang w:val="en-GB" w:eastAsia="en-DK"/>
+        </w:rPr>
+        <w:t>PTE validation signal (PTEs that block updates to next major)</w:t>
+      </w:r>
+    </w:p>
+    <w:p>
+      <w:pPr>
+        <w:rPr>
+          <w:lang w:val="en-GB" w:eastAsia="en-DK"/>
+        </w:rPr>
+      </w:pPr>
+      <w:r>
+        <w:rPr>
+          <w:lang w:val="en-GB" w:eastAsia="en-DK"/>
+        </w:rPr>
+        <w:t>Cloud migration signal</w:t>
+      </w:r>
+    </w:p>
+    <w:p>
+      <w:pPr>
+        <w:rPr>
+          <w:lang w:val="en-GB" w:eastAsia="en-DK"/>
+        </w:rPr>
+      </w:pPr>
+      <w:r>
+        <w:rPr>
+          <w:lang w:val="en-GB" w:eastAsia="en-DK"/>
+        </w:rPr>
+        <w:t>Job queue descriptions on job queue telemetry</w:t>
+      </w:r>
+    </w:p>
+    <w:p/>
+    <w:p>
+      <w:pPr>
+        <w:pStyle w:val="Heading1"/>
+        <w:rPr>
+          <w:lang w:val="en-GB" w:eastAsia="en-DK"/>
+        </w:rPr>
+      </w:pPr>
+      <w:r>
+        <w:rPr>
+          <w:lang w:val="en-GB" w:eastAsia="en-DK"/>
+        </w:rPr>
+        <w:t>B</w:t>
+      </w:r>
+      <w:r>
+        <w:rPr>
+          <w:lang w:val="en-GB" w:eastAsia="en-DK"/>
+        </w:rPr>
+        <w:t>log posts and videos</w:t>
+      </w:r>
+    </w:p>
+    <w:p>
+      <w:pPr>
+        <w:rPr>
           <w:lang w:val="en-US"/>
         </w:rPr>
-        <w:t>Information on files blocked from upload due to malware scanning (only in the online version).</w:t>
-      </w:r>
-    </w:p>
-    <w:p>
-      <w:pPr>
-        <w:pStyle w:val="ListParagraph"/>
-        <w:numPr>
-          <w:ilvl w:val="0"/>
-          <w:numId w:val="10"/>
-        </w:numPr>
-        <w:rPr>
-          <w:lang w:val="en-GB" w:eastAsia="en-DK"/>
-        </w:rPr>
-      </w:pPr>
-      <w:r>
-        <w:rPr>
-          <w:lang w:val="en-GB" w:eastAsia="en-DK"/>
-        </w:rPr>
-        <w:t>PTE validation signal (PTEs that block updates to next major)</w:t>
-      </w:r>
-    </w:p>
-    <w:p>
-      <w:pPr>
-        <w:pStyle w:val="ListParagraph"/>
-        <w:numPr>
-          <w:ilvl w:val="0"/>
-          <w:numId w:val="10"/>
-        </w:numPr>
-        <w:rPr>
-          <w:lang w:val="en-GB" w:eastAsia="en-DK"/>
-        </w:rPr>
-      </w:pPr>
-      <w:r>
-        <w:rPr>
-          <w:lang w:val="en-GB" w:eastAsia="en-DK"/>
-        </w:rPr>
-        <w:t>Cloud migration signal</w:t>
-      </w:r>
-    </w:p>
-    <w:p>
-      <w:pPr>
-        <w:rPr>
-          <w:lang w:val="en-GB" w:eastAsia="en-DK"/>
-        </w:rPr>
-      </w:pPr>
-    </w:p>
-    <w:p>
-      <w:pPr>
-        <w:pStyle w:val="Heading1"/>
-        <w:rPr>
-          <w:lang w:val="en-GB" w:eastAsia="en-DK"/>
-        </w:rPr>
-      </w:pPr>
-      <w:r>
-        <w:rPr>
-          <w:lang w:val="en-GB" w:eastAsia="en-DK"/>
-        </w:rPr>
-        <w:t>Documentation improvements</w:t>
-      </w:r>
-    </w:p>
-    <w:p>
-      <w:pPr>
-        <w:rPr>
-          <w:lang w:val="en-GB" w:eastAsia="en-DK"/>
-        </w:rPr>
-      </w:pPr>
-      <w:r>
-        <w:rPr>
-          <w:lang w:val="en-GB" w:eastAsia="en-DK"/>
+      </w:pPr>
+    </w:p>
+    <w:p>
+      <w:pPr>
+        <w:rPr>
+          <w:lang w:val="en-US"/>
+        </w:rPr>
+      </w:pPr>
+      <w:r>
+        <w:rPr>
+          <w:lang w:val="en-US"/>
+        </w:rPr>
+        <w:t xml:space="preserve">Back in March 2023, I delivered a telemetry session at the Dynamics Live conference. The recording is now available on YouTube in case you want to learn more about how you can use telemetry to get smoother go-lives. </w:t>
+      </w:r>
+    </w:p>
+    <w:p>
+      <w:pPr>
+        <w:rPr>
+          <w:lang w:val="en-US"/>
+        </w:rPr>
+      </w:pPr>
+      <w:r>
+        <w:rPr>
+          <w:lang w:val="en-US"/>
+        </w:rPr>
+        <w:t xml:space="preserve">See the video here: </w:t>
+      </w:r>
+      <w:hyperlink r:id="rId21" w:history="1">
+        <w:r>
+          <w:rPr>
+            <w:rStyle w:val="Hyperlink"/>
+            <w:lang w:val="en-US"/>
+          </w:rPr>
+          <w:t>https://www.youtube.com/watch?v=Ka7MWV3OyII</w:t>
+        </w:r>
+      </w:hyperlink>
+      <w:r>
+        <w:rPr>
+          <w:lang w:val="en-US"/>
         </w:rPr>
         <w:t xml:space="preserve"> </w:t>
       </w:r>
@@ -1969,173 +4465,28 @@
     <w:p>
       <w:pPr>
         <w:rPr>
-          <w:b/>
-          <w:bCs/>
-          <w:lang w:val="en-GB" w:eastAsia="en-DK"/>
-        </w:rPr>
-      </w:pPr>
-      <w:r>
-        <w:rPr>
-          <w:b/>
-          <w:bCs/>
-          <w:lang w:val="en-GB" w:eastAsia="en-DK"/>
-        </w:rPr>
-        <w:t>KQL samples added to docs</w:t>
-      </w:r>
-    </w:p>
-    <w:p>
-      <w:pPr>
-        <w:rPr>
-          <w:lang w:val="en-GB" w:eastAsia="en-DK"/>
-        </w:rPr>
-      </w:pPr>
-      <w:r>
-        <w:rPr>
-          <w:lang w:val="en-GB" w:eastAsia="en-DK"/>
-        </w:rPr>
-        <w:t xml:space="preserve">We added KQL samples to the docs pages on </w:t>
-      </w:r>
-      <w:r>
-        <w:rPr>
-          <w:lang w:val="en-GB" w:eastAsia="en-DK"/>
-        </w:rPr>
-        <w:t>XXX</w:t>
-      </w:r>
-      <w:r>
-        <w:rPr>
-          <w:lang w:val="en-GB" w:eastAsia="en-DK"/>
-        </w:rPr>
-        <w:t xml:space="preserve"> telemetry </w:t>
-      </w:r>
-    </w:p>
-    <w:p>
-      <w:pPr>
-        <w:rPr>
-          <w:lang w:val="en-GB" w:eastAsia="en-DK"/>
-        </w:rPr>
-      </w:pPr>
-    </w:p>
-    <w:p>
-      <w:pPr>
-        <w:rPr>
-          <w:lang w:val="en-GB" w:eastAsia="en-DK"/>
-        </w:rPr>
-      </w:pPr>
-      <w:r>
-        <w:rPr>
-          <w:lang w:val="en-GB" w:eastAsia="en-DK"/>
-        </w:rPr>
-        <w:lastRenderedPageBreak/>
-        <w:t xml:space="preserve"> </w:t>
-      </w:r>
-    </w:p>
-    <w:p>
-      <w:pPr>
-        <w:rPr>
-          <w:lang w:val="en-GB" w:eastAsia="en-DK"/>
-        </w:rPr>
-      </w:pPr>
-    </w:p>
-    <w:p>
-      <w:pPr>
-        <w:rPr>
-          <w:lang w:val="en-GB" w:eastAsia="en-DK"/>
-        </w:rPr>
-      </w:pPr>
-      <w:r>
-        <w:rPr>
-          <w:lang w:val="en-GB" w:eastAsia="en-DK"/>
-        </w:rPr>
-        <w:t>This is the beginning of moving more content from BCTech into docs. Stay tuned for more of this coming to docs.</w:t>
-      </w:r>
-    </w:p>
-    <w:p>
-      <w:pPr>
-        <w:rPr>
-          <w:lang w:val="en-GB" w:eastAsia="en-DK"/>
-        </w:rPr>
-      </w:pPr>
-    </w:p>
-    <w:p>
-      <w:pPr>
-        <w:pStyle w:val="Heading1"/>
-        <w:rPr>
-          <w:lang w:val="en-GB" w:eastAsia="en-DK"/>
-        </w:rPr>
-      </w:pPr>
-      <w:r>
-        <w:rPr>
-          <w:lang w:val="en-GB" w:eastAsia="en-DK"/>
-        </w:rPr>
-        <w:t>Tips and Tricks</w:t>
-      </w:r>
-    </w:p>
-    <w:p/>
-    <w:p>
-      <w:pPr>
-        <w:pStyle w:val="Heading1"/>
-        <w:rPr>
-          <w:lang w:val="en-GB" w:eastAsia="en-DK"/>
-        </w:rPr>
-      </w:pPr>
-      <w:r>
-        <w:rPr>
-          <w:lang w:val="en-GB" w:eastAsia="en-DK"/>
-        </w:rPr>
-        <w:t>B</w:t>
-      </w:r>
-      <w:r>
-        <w:rPr>
-          <w:lang w:val="en-GB" w:eastAsia="en-DK"/>
-        </w:rPr>
-        <w:t>log posts and videos</w:t>
-      </w:r>
-    </w:p>
-    <w:p>
-      <w:pPr>
-        <w:rPr>
-          <w:lang w:val="en-US"/>
-        </w:rPr>
-      </w:pPr>
-    </w:p>
-    <w:p>
-      <w:pPr>
-        <w:rPr>
-          <w:lang w:val="en-US"/>
-        </w:rPr>
-      </w:pPr>
-      <w:r>
-        <w:rPr>
-          <w:highlight w:val="yellow"/>
-          <w:lang w:val="en-US"/>
-        </w:rPr>
-        <w:t>TODO</w:t>
-      </w:r>
-      <w:r>
-        <w:rPr>
-          <w:lang w:val="en-US"/>
-        </w:rPr>
-        <w:t xml:space="preserve"> </w:t>
-      </w:r>
-    </w:p>
-    <w:p>
-      <w:pPr>
-        <w:rPr>
-          <w:lang w:val="en-GB" w:eastAsia="en-DK"/>
-        </w:rPr>
-      </w:pPr>
-    </w:p>
-    <w:p>
-      <w:pPr>
-        <w:rPr>
-          <w:lang w:val="en-GB" w:eastAsia="en-DK"/>
-        </w:rPr>
-      </w:pPr>
-      <w:r>
-        <w:rPr>
-          <w:lang w:val="en-GB" w:eastAsia="en-DK"/>
-        </w:rPr>
-        <w:t>Did you know that the BCTech repo has pages with links to blog posts and videos on telemetry?</w:t>
+          <w:lang w:val="en-GB" w:eastAsia="en-DK"/>
+        </w:rPr>
+      </w:pPr>
+      <w:r>
+        <w:rPr>
+          <w:lang w:val="en-GB" w:eastAsia="en-DK"/>
+        </w:rPr>
+        <w:t xml:space="preserve">Did you know that the </w:t>
+      </w:r>
+      <w:proofErr w:type="spellStart"/>
+      <w:r>
+        <w:rPr>
+          <w:lang w:val="en-GB" w:eastAsia="en-DK"/>
+        </w:rPr>
+        <w:t>BCTech</w:t>
+      </w:r>
+      <w:proofErr w:type="spellEnd"/>
+      <w:r>
+        <w:rPr>
+          <w:lang w:val="en-GB" w:eastAsia="en-DK"/>
+        </w:rPr>
+        <w:t xml:space="preserve"> repo has pages with links to blog posts and videos on telemetry?</w:t>
       </w:r>
     </w:p>
     <w:p>
@@ -2150,7 +4501,7 @@
         </w:rPr>
         <w:t xml:space="preserve">Blogs: </w:t>
       </w:r>
-      <w:hyperlink r:id="rId13" w:history="1">
+      <w:hyperlink r:id="rId22" w:history="1">
         <w:r>
           <w:rPr>
             <w:rStyle w:val="Hyperlink"/>
@@ -2178,7 +4529,7 @@
         </w:rPr>
         <w:t xml:space="preserve">Videos: </w:t>
       </w:r>
-      <w:hyperlink r:id="rId14" w:history="1">
+      <w:hyperlink r:id="rId23" w:history="1">
         <w:r>
           <w:rPr>
             <w:rStyle w:val="Hyperlink"/>
@@ -2238,10 +4589,18 @@
       </w:r>
       <w:r>
         <w:rPr>
+          <w:lang w:val="en-US"/>
+        </w:rPr>
+        <w:t>J</w:t>
+      </w:r>
+      <w:proofErr w:type="spellStart"/>
+      <w:r>
+        <w:rPr>
           <w:lang w:val="en-GB"/>
         </w:rPr>
-        <w:t>june</w:t>
-      </w:r>
+        <w:t>une</w:t>
+      </w:r>
+      <w:proofErr w:type="spellEnd"/>
       <w:r>
         <w:t xml:space="preserve"> newsletter. If you made it all the way down here, then you are truly a Telemetry Hero. </w:t>
       </w:r>
@@ -2317,7 +4676,21 @@
         <w:rPr>
           <w:lang w:val="en-GB"/>
         </w:rPr>
-        <w:t xml:space="preserve">PPS. It is not too late to rate the Power BI apps on Appsource </w:t>
+        <w:t xml:space="preserve">PPS. It is not too late to rate the Power BI apps on </w:t>
+      </w:r>
+      <w:proofErr w:type="spellStart"/>
+      <w:r>
+        <w:rPr>
+          <w:lang w:val="en-GB"/>
+        </w:rPr>
+        <w:t>Appsource</w:t>
+      </w:r>
+      <w:proofErr w:type="spellEnd"/>
+      <w:r>
+        <w:rPr>
+          <w:lang w:val="en-GB"/>
+        </w:rPr>
+        <w:t xml:space="preserve"> </w:t>
       </w:r>
       <w:r>
         <w:rPr>
@@ -2358,7 +4731,7 @@
           <w:lang w:val="en-GB"/>
         </w:rPr>
       </w:pPr>
-      <w:hyperlink r:id="rId15" w:history="1">
+      <w:hyperlink r:id="rId24" w:history="1">
         <w:r>
           <w:rPr>
             <w:rStyle w:val="Hyperlink"/>
@@ -2384,19 +4757,33 @@
         <w:rPr>
           <w:lang w:val="en-GB"/>
         </w:rPr>
-        <w:t>(for environment telemetry)</w:t>
-      </w:r>
-    </w:p>
-    <w:p>
-      <w:pPr>
+        <w:t>(</w:t>
+      </w:r>
+      <w:proofErr w:type="gramStart"/>
+      <w:r>
         <w:rPr>
           <w:lang w:val="en-GB"/>
         </w:rPr>
-      </w:pPr>
+        <w:t>for</w:t>
+      </w:r>
+      <w:proofErr w:type="gramEnd"/>
       <w:r>
         <w:rPr>
           <w:lang w:val="en-GB"/>
         </w:rPr>
+        <w:t xml:space="preserve"> environment telemetry)</w:t>
+      </w:r>
+    </w:p>
+    <w:p>
+      <w:pPr>
+        <w:rPr>
+          <w:lang w:val="en-GB"/>
+        </w:rPr>
+      </w:pPr>
+      <w:r>
+        <w:rPr>
+          <w:lang w:val="en-GB"/>
+        </w:rPr>
         <w:t xml:space="preserve">or </w:t>
       </w:r>
     </w:p>
@@ -2406,7 +4793,7 @@
           <w:lang w:val="en-GB"/>
         </w:rPr>
       </w:pPr>
-      <w:hyperlink r:id="rId16" w:history="1">
+      <w:hyperlink r:id="rId25" w:history="1">
         <w:r>
           <w:rPr>
             <w:rStyle w:val="Hyperlink"/>
@@ -2433,7 +4820,21 @@
         <w:rPr>
           <w:lang w:val="en-GB"/>
         </w:rPr>
-        <w:t>(for app telemetry)</w:t>
+        <w:t>(</w:t>
+      </w:r>
+      <w:proofErr w:type="gramStart"/>
+      <w:r>
+        <w:rPr>
+          <w:lang w:val="en-GB"/>
+        </w:rPr>
+        <w:t>for</w:t>
+      </w:r>
+      <w:proofErr w:type="gramEnd"/>
+      <w:r>
+        <w:rPr>
+          <w:lang w:val="en-GB"/>
+        </w:rPr>
+        <w:t xml:space="preserve"> app telemetry)</w:t>
       </w:r>
     </w:p>
     <w:sectPr>
@@ -4760,7 +7161,7 @@
   <w:style w:type="paragraph" w:default="1" w:styleId="Normal">
     <w:name w:val="Normal"/>
     <w:qFormat/>
-    <w:rsid w:val="008578B2"/>
+    <w:rsid w:val="00224F16"/>
   </w:style>
   <w:style w:type="paragraph" w:styleId="Heading1">
     <w:name w:val="heading 1"/>
@@ -4870,6 +7271,7 @@
   <w:style w:type="character" w:default="1" w:styleId="DefaultParagraphFont">
     <w:name w:val="Default Paragraph Font"/>
     <w:uiPriority w:val="1"/>
+    <w:semiHidden/>
     <w:unhideWhenUsed/>
   </w:style>
   <w:style w:type="table" w:default="1" w:styleId="TableNormal">

</xml_diff>